<commit_message>
Tuesday July 10 AWS Notes
</commit_message>
<xml_diff>
--- a/General/AWS Notes.docx
+++ b/General/AWS Notes.docx
@@ -60,8 +60,14 @@
         <w:shd w:val="clear" w:color="auto" w:fill="FFFFFF"/>
         <w:spacing w:before="240" w:after="240" w:line="240" w:lineRule="auto"/>
         <w:outlineLvl w:val="2"/>
-      </w:pPr>
-      <w:r>
+        <w:rPr>
+          <w:b/>
+        </w:rPr>
+      </w:pPr>
+      <w:r>
+        <w:rPr>
+          <w:b/>
+        </w:rPr>
         <w:t>Cloud Computing Basics</w:t>
       </w:r>
     </w:p>
@@ -79,8 +85,14 @@
         <w:shd w:val="clear" w:color="auto" w:fill="FFFFFF"/>
         <w:spacing w:before="240" w:after="240" w:line="240" w:lineRule="auto"/>
         <w:outlineLvl w:val="2"/>
-      </w:pPr>
-      <w:r>
+        <w:rPr>
+          <w:b/>
+        </w:rPr>
+      </w:pPr>
+      <w:r>
+        <w:rPr>
+          <w:b/>
+        </w:rPr>
         <w:t>How Does Cloud Computing Work?</w:t>
       </w:r>
     </w:p>
@@ -96,7 +108,13 @@
     <w:p/>
     <w:p>
       <w:r>
-        <w:t>What is AWS? (</w:t>
+        <w:rPr>
+          <w:b/>
+        </w:rPr>
+        <w:t>What is AWS?</w:t>
+      </w:r>
+      <w:r>
+        <w:t xml:space="preserve"> (</w:t>
       </w:r>
       <w:hyperlink r:id="rId6" w:history="1">
         <w:r>
@@ -224,10 +242,19 @@
     <w:p/>
     <w:p>
       <w:r>
+        <w:rPr>
+          <w:b/>
+        </w:rPr>
         <w:t xml:space="preserve">What is Cloud </w:t>
       </w:r>
       <w:r>
-        <w:t>Computing? (</w:t>
+        <w:rPr>
+          <w:b/>
+        </w:rPr>
+        <w:t>Computing?</w:t>
+      </w:r>
+      <w:r>
+        <w:t xml:space="preserve"> (</w:t>
       </w:r>
       <w:hyperlink r:id="rId7" w:history="1">
         <w:r>
@@ -289,10 +316,7 @@
         <w:t>Resource Management Tools</w:t>
       </w:r>
       <w:r>
-        <w:t>,</w:t>
-      </w:r>
-      <w:r>
-        <w:t xml:space="preserve"> </w:t>
+        <w:t xml:space="preserve">, </w:t>
       </w:r>
       <w:r>
         <w:rPr>
@@ -343,7 +367,13 @@
     <w:p/>
     <w:p>
       <w:r>
-        <w:t>AWS in 10 Minutes (</w:t>
+        <w:rPr>
+          <w:b/>
+        </w:rPr>
+        <w:t>AWS in 10 Minutes</w:t>
+      </w:r>
+      <w:r>
+        <w:t xml:space="preserve"> (</w:t>
       </w:r>
       <w:hyperlink r:id="rId8" w:history="1">
         <w:r>
@@ -358,7 +388,15 @@
       </w:r>
     </w:p>
     <w:p>
-      <w:r>
+      <w:pPr>
+        <w:rPr>
+          <w:b/>
+        </w:rPr>
+      </w:pPr>
+      <w:r>
+        <w:rPr>
+          <w:b/>
+        </w:rPr>
         <w:t>What is it?</w:t>
       </w:r>
     </w:p>
@@ -384,7 +422,15 @@
     </w:p>
     <w:p/>
     <w:p>
-      <w:r>
+      <w:pPr>
+        <w:rPr>
+          <w:b/>
+        </w:rPr>
+      </w:pPr>
+      <w:r>
+        <w:rPr>
+          <w:b/>
+        </w:rPr>
         <w:t>Why so popular?</w:t>
       </w:r>
     </w:p>
@@ -405,7 +451,15 @@
     </w:p>
     <w:p/>
     <w:p>
-      <w:r>
+      <w:pPr>
+        <w:rPr>
+          <w:b/>
+        </w:rPr>
+      </w:pPr>
+      <w:r>
+        <w:rPr>
+          <w:b/>
+        </w:rPr>
         <w:t>Service Overview</w:t>
       </w:r>
     </w:p>
@@ -709,7 +763,15 @@
     </w:p>
     <w:p/>
     <w:p>
-      <w:r>
+      <w:pPr>
+        <w:rPr>
+          <w:b/>
+        </w:rPr>
+      </w:pPr>
+      <w:r>
+        <w:rPr>
+          <w:b/>
+        </w:rPr>
         <w:t>How Much Does it Cost?</w:t>
       </w:r>
     </w:p>
@@ -763,21 +825,43 @@
     </w:p>
     <w:p/>
     <w:p>
-      <w:r>
+      <w:pPr>
+        <w:rPr>
+          <w:b/>
+        </w:rPr>
+      </w:pPr>
+      <w:r>
+        <w:rPr>
+          <w:b/>
+        </w:rPr>
         <w:t xml:space="preserve">How </w:t>
       </w:r>
       <w:proofErr w:type="gramStart"/>
       <w:r>
+        <w:rPr>
+          <w:b/>
+        </w:rPr>
         <w:t>Big</w:t>
       </w:r>
       <w:proofErr w:type="gramEnd"/>
       <w:r>
+        <w:rPr>
+          <w:b/>
+        </w:rPr>
         <w:t xml:space="preserve"> is It?</w:t>
       </w:r>
     </w:p>
     <w:p>
       <w:r>
-        <w:t>15 Regions Globally (No matter where you are in the world, there is a region 1,000 miles of your location)</w:t>
+        <w:t xml:space="preserve">15 Regions Globally (No matter where you are in the world, there is a region 1,000 miles of your </w:t>
+      </w:r>
+      <w:proofErr w:type="gramStart"/>
+      <w:r>
+        <w:t>location</w:t>
+      </w:r>
+      <w:proofErr w:type="gramEnd"/>
+      <w:r>
+        <w:t>)</w:t>
       </w:r>
     </w:p>
     <w:p>
@@ -816,7 +900,13 @@
     <w:p/>
     <w:p>
       <w:r>
-        <w:t>AWS Global Infrastructure (</w:t>
+        <w:rPr>
+          <w:b/>
+        </w:rPr>
+        <w:t>AWS Global Infrastructure</w:t>
+      </w:r>
+      <w:r>
+        <w:t xml:space="preserve"> (</w:t>
       </w:r>
       <w:hyperlink r:id="rId10" w:history="1">
         <w:r>
@@ -848,7 +938,13 @@
     <w:p/>
     <w:p>
       <w:r>
-        <w:t>Getting Started with Amazon Web Services (</w:t>
+        <w:rPr>
+          <w:b/>
+        </w:rPr>
+        <w:t>Getting Started with Amazon Web Services</w:t>
+      </w:r>
+      <w:r>
+        <w:t xml:space="preserve"> (</w:t>
       </w:r>
       <w:hyperlink r:id="rId11" w:history="1">
         <w:r>
@@ -935,7 +1031,13 @@
         <w:ind w:left="720" w:hanging="720"/>
       </w:pPr>
       <w:r>
-        <w:t>Intro to Amazon EC2 (</w:t>
+        <w:rPr>
+          <w:b/>
+        </w:rPr>
+        <w:t>Intro to Amazon EC2</w:t>
+      </w:r>
+      <w:r>
+        <w:t xml:space="preserve"> (</w:t>
       </w:r>
       <w:hyperlink r:id="rId12" w:history="1">
         <w:r>
@@ -968,24 +1070,57 @@
     <w:p>
       <w:pPr>
         <w:ind w:left="720" w:hanging="720"/>
+        <w:rPr>
+          <w:b/>
+        </w:rPr>
+      </w:pPr>
+      <w:r>
+        <w:rPr>
+          <w:b/>
+        </w:rPr>
+        <w:t>Pricing:</w:t>
+      </w:r>
+    </w:p>
+    <w:p>
+      <w:pPr>
+        <w:pStyle w:val="ListParagraph"/>
+        <w:numPr>
+          <w:ilvl w:val="0"/>
+          <w:numId w:val="6"/>
+        </w:numPr>
       </w:pPr>
       <w:r>
         <w:t>On-Demand Pricing – Pay only for what you use, no commitments or fees</w:t>
       </w:r>
-    </w:p>
-    <w:p>
-      <w:pPr>
-        <w:ind w:left="720" w:hanging="720"/>
+      <w:r>
+        <w:t>. Best for spiky workloads.</w:t>
+      </w:r>
+    </w:p>
+    <w:p>
+      <w:pPr>
+        <w:pStyle w:val="ListParagraph"/>
+        <w:numPr>
+          <w:ilvl w:val="0"/>
+          <w:numId w:val="6"/>
+        </w:numPr>
       </w:pPr>
       <w:r>
         <w:t>Reserved Instance Pricing – Obtain a significant discount on the on-demand prices by paying up front</w:t>
       </w:r>
-    </w:p>
-    <w:p>
-      <w:pPr>
-        <w:ind w:left="720" w:hanging="720"/>
-      </w:pPr>
-      <w:r>
+      <w:r>
+        <w:t>. Best for committed utilization.</w:t>
+      </w:r>
+    </w:p>
+    <w:p>
+      <w:pPr>
+        <w:pStyle w:val="ListParagraph"/>
+        <w:numPr>
+          <w:ilvl w:val="0"/>
+          <w:numId w:val="6"/>
+        </w:numPr>
+      </w:pPr>
+      <w:r>
+        <w:lastRenderedPageBreak/>
         <w:t xml:space="preserve">Spot Instance </w:t>
       </w:r>
       <w:r>
@@ -994,14 +1129,124 @@
       <w:r>
         <w:t xml:space="preserve"> – Name price based on market rates</w:t>
       </w:r>
-    </w:p>
-    <w:p>
-      <w:r>
-        <w:lastRenderedPageBreak/>
+      <w:r>
+        <w:t>. Bid for unused capacity, charged at a spot price, which fluctuates based on supply and demand. For time-sensitive or transient workloads.</w:t>
+      </w:r>
+    </w:p>
+    <w:p>
+      <w:pPr>
+        <w:pStyle w:val="ListParagraph"/>
+        <w:numPr>
+          <w:ilvl w:val="0"/>
+          <w:numId w:val="6"/>
+        </w:numPr>
+      </w:pPr>
+      <w:r>
+        <w:t>Dedicated Pricing – Launch instances within Amazon VPC that run on hardware dedicated to a single customer. For highly sensitive or compliance related workloads.</w:t>
+      </w:r>
+    </w:p>
+    <w:p>
+      <w:r>
         <w:t>Instances are located in a VPC (Virtual Private Cloud), which is an isolated network that the user controls. User (or business) can control who has access to it.</w:t>
       </w:r>
     </w:p>
     <w:p>
+      <w:pPr>
+        <w:pStyle w:val="ListParagraph"/>
+        <w:numPr>
+          <w:ilvl w:val="0"/>
+          <w:numId w:val="7"/>
+        </w:numPr>
+      </w:pPr>
+      <w:r>
+        <w:t>Isolated section of AWS cloud</w:t>
+      </w:r>
+    </w:p>
+    <w:p>
+      <w:pPr>
+        <w:pStyle w:val="ListParagraph"/>
+        <w:numPr>
+          <w:ilvl w:val="0"/>
+          <w:numId w:val="7"/>
+        </w:numPr>
+      </w:pPr>
+      <w:r>
+        <w:t>Control your virtual networking environment</w:t>
+      </w:r>
+    </w:p>
+    <w:p>
+      <w:pPr>
+        <w:pStyle w:val="ListParagraph"/>
+        <w:numPr>
+          <w:ilvl w:val="1"/>
+          <w:numId w:val="7"/>
+        </w:numPr>
+      </w:pPr>
+      <w:r>
+        <w:t>Subnets</w:t>
+      </w:r>
+    </w:p>
+    <w:p>
+      <w:pPr>
+        <w:pStyle w:val="ListParagraph"/>
+        <w:numPr>
+          <w:ilvl w:val="1"/>
+          <w:numId w:val="7"/>
+        </w:numPr>
+      </w:pPr>
+      <w:r>
+        <w:t>Route Tables</w:t>
+      </w:r>
+    </w:p>
+    <w:p>
+      <w:pPr>
+        <w:pStyle w:val="ListParagraph"/>
+        <w:numPr>
+          <w:ilvl w:val="1"/>
+          <w:numId w:val="7"/>
+        </w:numPr>
+      </w:pPr>
+      <w:r>
+        <w:t>Security Groups</w:t>
+      </w:r>
+    </w:p>
+    <w:p>
+      <w:pPr>
+        <w:pStyle w:val="ListParagraph"/>
+        <w:numPr>
+          <w:ilvl w:val="1"/>
+          <w:numId w:val="7"/>
+        </w:numPr>
+      </w:pPr>
+      <w:r>
+        <w:t>Network ACLs</w:t>
+      </w:r>
+    </w:p>
+    <w:p>
+      <w:pPr>
+        <w:pStyle w:val="ListParagraph"/>
+        <w:numPr>
+          <w:ilvl w:val="0"/>
+          <w:numId w:val="7"/>
+        </w:numPr>
+      </w:pPr>
+      <w:r>
+        <w:t>Control if and how you instances access the internet</w:t>
+      </w:r>
+    </w:p>
+    <w:p>
+      <w:pPr>
+        <w:pStyle w:val="ListParagraph"/>
+        <w:numPr>
+          <w:ilvl w:val="0"/>
+          <w:numId w:val="7"/>
+        </w:numPr>
+      </w:pPr>
+      <w:r>
+        <w:t>Connect to your on-premises network via HW VPN</w:t>
+      </w:r>
+    </w:p>
+    <w:p>
       <w:r>
         <w:t>Auto-scaling allow custom metrics to determine how much to scale up or down depending on load.</w:t>
       </w:r>
@@ -1009,7 +1254,13 @@
     <w:p/>
     <w:p>
       <w:r>
-        <w:t>Introduction to Amazon EC2 (</w:t>
+        <w:rPr>
+          <w:b/>
+        </w:rPr>
+        <w:t>Introduction to Amazon EC2</w:t>
+      </w:r>
+      <w:r>
+        <w:t xml:space="preserve"> (</w:t>
       </w:r>
       <w:hyperlink r:id="rId13" w:history="1">
         <w:r>
@@ -1073,6 +1324,42 @@
       <w:pPr>
         <w:pStyle w:val="ListParagraph"/>
         <w:numPr>
+          <w:ilvl w:val="1"/>
+          <w:numId w:val="5"/>
+        </w:numPr>
+      </w:pPr>
+      <w:r>
+        <w:t>Intel Xeon E5-2670 (Sandy Bridge) CPUs</w:t>
+      </w:r>
+    </w:p>
+    <w:p>
+      <w:pPr>
+        <w:pStyle w:val="ListParagraph"/>
+        <w:numPr>
+          <w:ilvl w:val="1"/>
+          <w:numId w:val="5"/>
+        </w:numPr>
+      </w:pPr>
+      <w:r>
+        <w:t>Intel Xeon E5-2680 v2 (Ivy Bridge) CPUs</w:t>
+      </w:r>
+    </w:p>
+    <w:p>
+      <w:pPr>
+        <w:pStyle w:val="ListParagraph"/>
+        <w:numPr>
+          <w:ilvl w:val="1"/>
+          <w:numId w:val="5"/>
+        </w:numPr>
+      </w:pPr>
+      <w:r>
+        <w:t>Intel Xeon E5-2666 v3 (Haswell-AVX2) CPUs</w:t>
+      </w:r>
+    </w:p>
+    <w:p>
+      <w:pPr>
+        <w:pStyle w:val="ListParagraph"/>
+        <w:numPr>
           <w:ilvl w:val="0"/>
           <w:numId w:val="5"/>
         </w:numPr>
@@ -1126,13 +1413,7 @@
         </w:numPr>
       </w:pPr>
       <w:r>
-        <w:t xml:space="preserve">Amazon EBS </w:t>
-      </w:r>
-      <w:r>
-        <w:t>Provisioned IOPS</w:t>
-      </w:r>
-      <w:r>
-        <w:t xml:space="preserve"> (SSD) volumes</w:t>
+        <w:t>Amazon EBS Provisioned IOPS (SSD) volumes</w:t>
       </w:r>
     </w:p>
     <w:p>
@@ -1144,13 +1425,8 @@
         </w:numPr>
       </w:pPr>
       <w:r>
-        <w:t xml:space="preserve">Amazon </w:t>
-      </w:r>
-      <w:r>
-        <w:t>s3/Amazon Glacier</w:t>
-      </w:r>
-      <w:bookmarkStart w:id="0" w:name="_GoBack"/>
-      <w:bookmarkEnd w:id="0"/>
+        <w:t>Amazon s3/Amazon Glacier</w:t>
+      </w:r>
     </w:p>
     <w:p>
       <w:pPr>
@@ -1195,6 +1471,1014 @@
       <w:pPr>
         <w:ind w:left="720" w:hanging="720"/>
       </w:pPr>
+    </w:p>
+    <w:p>
+      <w:pPr>
+        <w:ind w:left="720" w:hanging="720"/>
+      </w:pPr>
+      <w:r>
+        <w:rPr>
+          <w:b/>
+        </w:rPr>
+        <w:t xml:space="preserve">Introducing </w:t>
+      </w:r>
+      <w:r>
+        <w:rPr>
+          <w:b/>
+        </w:rPr>
+        <w:t xml:space="preserve">AWS </w:t>
+      </w:r>
+      <w:proofErr w:type="spellStart"/>
+      <w:r>
+        <w:rPr>
+          <w:b/>
+        </w:rPr>
+        <w:t>Lightsail</w:t>
+      </w:r>
+      <w:proofErr w:type="spellEnd"/>
+      <w:r>
+        <w:t xml:space="preserve"> (</w:t>
+      </w:r>
+      <w:hyperlink r:id="rId14" w:history="1">
+        <w:r>
+          <w:rPr>
+            <w:rStyle w:val="Hyperlink"/>
+          </w:rPr>
+          <w:t>https://www.youtube.com/watch?v=pSMh-uJbMUk&amp;feature=youtu.be</w:t>
+        </w:r>
+      </w:hyperlink>
+      <w:r>
+        <w:t>)</w:t>
+      </w:r>
+    </w:p>
+    <w:p>
+      <w:r>
+        <w:t>Virtual Private Servers (VPS)</w:t>
+      </w:r>
+    </w:p>
+    <w:p>
+      <w:r>
+        <w:lastRenderedPageBreak/>
+        <w:t>Easy to launch VPS services:</w:t>
+      </w:r>
+    </w:p>
+    <w:p>
+      <w:r>
+        <w:t>1. Choose image</w:t>
+      </w:r>
+    </w:p>
+    <w:p>
+      <w:r>
+        <w:t>2. Select size</w:t>
+      </w:r>
+    </w:p>
+    <w:p>
+      <w:r>
+        <w:t>3. Pick a name</w:t>
+      </w:r>
+    </w:p>
+    <w:p/>
+    <w:p>
+      <w:r>
+        <w:t xml:space="preserve">AWS </w:t>
+      </w:r>
+      <w:proofErr w:type="gramStart"/>
+      <w:r>
+        <w:t>Behind</w:t>
+      </w:r>
+      <w:proofErr w:type="gramEnd"/>
+      <w:r>
+        <w:t xml:space="preserve"> the Scenes Role:</w:t>
+      </w:r>
+    </w:p>
+    <w:p>
+      <w:r>
+        <w:t>1. Launch VM ()</w:t>
+      </w:r>
+    </w:p>
+    <w:p>
+      <w:r>
+        <w:t>2. Attach SSD Storage</w:t>
+      </w:r>
+    </w:p>
+    <w:p>
+      <w:r>
+        <w:t>3. Manage IAM</w:t>
+      </w:r>
+    </w:p>
+    <w:p>
+      <w:r>
+        <w:t>4. Create Security Groups</w:t>
+      </w:r>
+    </w:p>
+    <w:p>
+      <w:r>
+        <w:t>5. Setup DNS</w:t>
+      </w:r>
+    </w:p>
+    <w:p>
+      <w:r>
+        <w:t>6. Create Static IP</w:t>
+      </w:r>
+    </w:p>
+    <w:p/>
+    <w:p>
+      <w:pPr>
+        <w:pStyle w:val="Heading1"/>
+        <w:shd w:val="clear" w:color="auto" w:fill="FFFFFF"/>
+        <w:spacing w:before="0"/>
+        <w:rPr>
+          <w:rFonts w:asciiTheme="minorHAnsi" w:eastAsiaTheme="minorHAnsi" w:hAnsiTheme="minorHAnsi" w:cstheme="minorBidi"/>
+          <w:color w:val="auto"/>
+          <w:sz w:val="22"/>
+          <w:szCs w:val="22"/>
+        </w:rPr>
+      </w:pPr>
+      <w:r>
+        <w:rPr>
+          <w:rFonts w:asciiTheme="minorHAnsi" w:eastAsiaTheme="minorHAnsi" w:hAnsiTheme="minorHAnsi" w:cstheme="minorBidi"/>
+          <w:b/>
+          <w:color w:val="auto"/>
+          <w:sz w:val="22"/>
+          <w:szCs w:val="22"/>
+        </w:rPr>
+        <w:t xml:space="preserve">AWS </w:t>
+      </w:r>
+      <w:proofErr w:type="spellStart"/>
+      <w:r>
+        <w:rPr>
+          <w:rFonts w:asciiTheme="minorHAnsi" w:eastAsiaTheme="minorHAnsi" w:hAnsiTheme="minorHAnsi" w:cstheme="minorBidi"/>
+          <w:b/>
+          <w:color w:val="auto"/>
+          <w:sz w:val="22"/>
+          <w:szCs w:val="22"/>
+        </w:rPr>
+        <w:t>re</w:t>
+      </w:r>
+      <w:proofErr w:type="gramStart"/>
+      <w:r>
+        <w:rPr>
+          <w:rFonts w:asciiTheme="minorHAnsi" w:eastAsiaTheme="minorHAnsi" w:hAnsiTheme="minorHAnsi" w:cstheme="minorBidi"/>
+          <w:b/>
+          <w:color w:val="auto"/>
+          <w:sz w:val="22"/>
+          <w:szCs w:val="22"/>
+        </w:rPr>
+        <w:t>:Invent</w:t>
+      </w:r>
+      <w:proofErr w:type="spellEnd"/>
+      <w:proofErr w:type="gramEnd"/>
+      <w:r>
+        <w:rPr>
+          <w:rFonts w:asciiTheme="minorHAnsi" w:eastAsiaTheme="minorHAnsi" w:hAnsiTheme="minorHAnsi" w:cstheme="minorBidi"/>
+          <w:b/>
+          <w:color w:val="auto"/>
+          <w:sz w:val="22"/>
+          <w:szCs w:val="22"/>
+        </w:rPr>
+        <w:t xml:space="preserve"> 2016: NEW LAUNCH! Introducing Amazon </w:t>
+      </w:r>
+      <w:proofErr w:type="spellStart"/>
+      <w:r>
+        <w:rPr>
+          <w:rFonts w:asciiTheme="minorHAnsi" w:eastAsiaTheme="minorHAnsi" w:hAnsiTheme="minorHAnsi" w:cstheme="minorBidi"/>
+          <w:b/>
+          <w:color w:val="auto"/>
+          <w:sz w:val="22"/>
+          <w:szCs w:val="22"/>
+        </w:rPr>
+        <w:t>Lightsail</w:t>
+      </w:r>
+      <w:proofErr w:type="spellEnd"/>
+      <w:r>
+        <w:rPr>
+          <w:rFonts w:asciiTheme="minorHAnsi" w:eastAsiaTheme="minorHAnsi" w:hAnsiTheme="minorHAnsi" w:cstheme="minorBidi"/>
+          <w:color w:val="auto"/>
+          <w:sz w:val="22"/>
+          <w:szCs w:val="22"/>
+        </w:rPr>
+        <w:t xml:space="preserve"> (</w:t>
+      </w:r>
+      <w:hyperlink r:id="rId15" w:history="1">
+        <w:r>
+          <w:rPr>
+            <w:rStyle w:val="Hyperlink"/>
+            <w:rFonts w:asciiTheme="minorHAnsi" w:eastAsiaTheme="minorHAnsi" w:hAnsiTheme="minorHAnsi" w:cstheme="minorBidi"/>
+            <w:sz w:val="22"/>
+            <w:szCs w:val="22"/>
+          </w:rPr>
+          <w:t>https://www.youtube.com/watch?v=lpBRxoNrhhc</w:t>
+        </w:r>
+      </w:hyperlink>
+      <w:r>
+        <w:rPr>
+          <w:rFonts w:asciiTheme="minorHAnsi" w:eastAsiaTheme="minorHAnsi" w:hAnsiTheme="minorHAnsi" w:cstheme="minorBidi"/>
+          <w:color w:val="auto"/>
+          <w:sz w:val="22"/>
+          <w:szCs w:val="22"/>
+        </w:rPr>
+        <w:t>)</w:t>
+      </w:r>
+    </w:p>
+    <w:p/>
+    <w:p>
+      <w:r>
+        <w:t>Bundled compute, storage, networking</w:t>
+      </w:r>
+    </w:p>
+    <w:p>
+      <w:r>
+        <w:t xml:space="preserve">Low, predictable </w:t>
+      </w:r>
+      <w:r>
+        <w:t xml:space="preserve">tier </w:t>
+      </w:r>
+      <w:r>
+        <w:t>pricing</w:t>
+      </w:r>
+    </w:p>
+    <w:p>
+      <w:r>
+        <w:t>Fully configured server</w:t>
+      </w:r>
+    </w:p>
+    <w:p>
+      <w:r>
+        <w:t xml:space="preserve">Intuitive </w:t>
+      </w:r>
+      <w:proofErr w:type="spellStart"/>
+      <w:r>
+        <w:t>Lightsail</w:t>
+      </w:r>
+      <w:proofErr w:type="spellEnd"/>
+      <w:r>
+        <w:t xml:space="preserve"> console</w:t>
+      </w:r>
+    </w:p>
+    <w:p>
+      <w:r>
+        <w:t>Tailored API and CLI</w:t>
+      </w:r>
+    </w:p>
+    <w:p>
+      <w:r>
+        <w:t>Access to AWS services</w:t>
+      </w:r>
+    </w:p>
+    <w:p/>
+    <w:p>
+      <w:r>
+        <w:t xml:space="preserve">Difference </w:t>
+      </w:r>
+      <w:proofErr w:type="gramStart"/>
+      <w:r>
+        <w:t>Between</w:t>
+      </w:r>
+      <w:proofErr w:type="gramEnd"/>
+      <w:r>
+        <w:t xml:space="preserve"> </w:t>
+      </w:r>
+      <w:proofErr w:type="spellStart"/>
+      <w:r>
+        <w:t>Lighsail</w:t>
+      </w:r>
+      <w:proofErr w:type="spellEnd"/>
+      <w:r>
+        <w:t xml:space="preserve"> and EC2:</w:t>
+      </w:r>
+    </w:p>
+    <w:tbl>
+      <w:tblPr>
+        <w:tblStyle w:val="TableGrid"/>
+        <w:tblW w:w="0" w:type="auto"/>
+        <w:tblLook w:val="04A0" w:firstRow="1" w:lastRow="0" w:firstColumn="1" w:lastColumn="0" w:noHBand="0" w:noVBand="1"/>
+      </w:tblPr>
+      <w:tblGrid>
+        <w:gridCol w:w="4675"/>
+        <w:gridCol w:w="4675"/>
+      </w:tblGrid>
+      <w:tr>
+        <w:tc>
+          <w:tcPr>
+            <w:tcW w:w="4675" w:type="dxa"/>
+          </w:tcPr>
+          <w:p>
+            <w:pPr>
+              <w:rPr>
+                <w:b/>
+              </w:rPr>
+            </w:pPr>
+            <w:proofErr w:type="spellStart"/>
+            <w:r>
+              <w:rPr>
+                <w:b/>
+              </w:rPr>
+              <w:t>Lightsail</w:t>
+            </w:r>
+            <w:proofErr w:type="spellEnd"/>
+          </w:p>
+          <w:p>
+            <w:pPr>
+              <w:pStyle w:val="ListParagraph"/>
+              <w:numPr>
+                <w:ilvl w:val="0"/>
+                <w:numId w:val="8"/>
+              </w:numPr>
+            </w:pPr>
+            <w:r>
+              <w:t>One/few server deployments</w:t>
+            </w:r>
+          </w:p>
+          <w:p>
+            <w:pPr>
+              <w:pStyle w:val="ListParagraph"/>
+              <w:numPr>
+                <w:ilvl w:val="0"/>
+                <w:numId w:val="8"/>
+              </w:numPr>
+            </w:pPr>
+            <w:r>
+              <w:t>Use for building websites</w:t>
+            </w:r>
+          </w:p>
+          <w:p>
+            <w:pPr>
+              <w:pStyle w:val="ListParagraph"/>
+              <w:numPr>
+                <w:ilvl w:val="0"/>
+                <w:numId w:val="8"/>
+              </w:numPr>
+            </w:pPr>
+            <w:r>
+              <w:t>Simple Apps</w:t>
+            </w:r>
+          </w:p>
+          <w:p>
+            <w:pPr>
+              <w:pStyle w:val="ListParagraph"/>
+              <w:numPr>
+                <w:ilvl w:val="0"/>
+                <w:numId w:val="8"/>
+              </w:numPr>
+            </w:pPr>
+            <w:r>
+              <w:t>Testing Environment</w:t>
+            </w:r>
+          </w:p>
+          <w:p/>
+        </w:tc>
+        <w:tc>
+          <w:tcPr>
+            <w:tcW w:w="4675" w:type="dxa"/>
+          </w:tcPr>
+          <w:p>
+            <w:pPr>
+              <w:rPr>
+                <w:b/>
+                <w:u w:val="single"/>
+              </w:rPr>
+            </w:pPr>
+            <w:r>
+              <w:rPr>
+                <w:b/>
+                <w:u w:val="single"/>
+              </w:rPr>
+              <w:t>EC2</w:t>
+            </w:r>
+          </w:p>
+          <w:p>
+            <w:pPr>
+              <w:pStyle w:val="ListParagraph"/>
+              <w:numPr>
+                <w:ilvl w:val="0"/>
+                <w:numId w:val="8"/>
+              </w:numPr>
+            </w:pPr>
+            <w:r>
+              <w:t>Large scale deployments</w:t>
+            </w:r>
+          </w:p>
+          <w:p>
+            <w:pPr>
+              <w:pStyle w:val="ListParagraph"/>
+              <w:numPr>
+                <w:ilvl w:val="0"/>
+                <w:numId w:val="8"/>
+              </w:numPr>
+            </w:pPr>
+            <w:r>
+              <w:t>Multi-tier applications</w:t>
+            </w:r>
+          </w:p>
+          <w:p>
+            <w:pPr>
+              <w:pStyle w:val="ListParagraph"/>
+              <w:numPr>
+                <w:ilvl w:val="0"/>
+                <w:numId w:val="8"/>
+              </w:numPr>
+            </w:pPr>
+            <w:r>
+              <w:t>Big data analytics</w:t>
+            </w:r>
+          </w:p>
+          <w:p>
+            <w:pPr>
+              <w:pStyle w:val="ListParagraph"/>
+              <w:numPr>
+                <w:ilvl w:val="0"/>
+                <w:numId w:val="8"/>
+              </w:numPr>
+            </w:pPr>
+            <w:r>
+              <w:t>High performance computing</w:t>
+            </w:r>
+          </w:p>
+        </w:tc>
+      </w:tr>
+    </w:tbl>
+    <w:p/>
+    <w:p>
+      <w:proofErr w:type="spellStart"/>
+      <w:r>
+        <w:t>Bitnami</w:t>
+      </w:r>
+      <w:proofErr w:type="spellEnd"/>
+      <w:r>
+        <w:t xml:space="preserve"> – offers popular open source applications in the </w:t>
+      </w:r>
+      <w:proofErr w:type="spellStart"/>
+      <w:r>
+        <w:t>Lightsail</w:t>
+      </w:r>
+      <w:proofErr w:type="spellEnd"/>
+      <w:r>
+        <w:t xml:space="preserve"> experience</w:t>
+      </w:r>
+    </w:p>
+    <w:p>
+      <w:r>
+        <w:lastRenderedPageBreak/>
+        <w:t>Key Features:</w:t>
+      </w:r>
+    </w:p>
+    <w:p>
+      <w:pPr>
+        <w:rPr>
+          <w:b/>
+        </w:rPr>
+      </w:pPr>
+      <w:r>
+        <w:rPr>
+          <w:b/>
+        </w:rPr>
+        <w:t>SSH from your browser</w:t>
+      </w:r>
+    </w:p>
+    <w:p>
+      <w:r>
+        <w:t>Option 1: Amazon does key management:</w:t>
+      </w:r>
+    </w:p>
+    <w:p>
+      <w:pPr>
+        <w:pStyle w:val="ListParagraph"/>
+        <w:numPr>
+          <w:ilvl w:val="0"/>
+          <w:numId w:val="9"/>
+        </w:numPr>
+      </w:pPr>
+      <w:r>
+        <w:t>No plugins</w:t>
+      </w:r>
+    </w:p>
+    <w:p>
+      <w:pPr>
+        <w:pStyle w:val="ListParagraph"/>
+        <w:numPr>
+          <w:ilvl w:val="0"/>
+          <w:numId w:val="9"/>
+        </w:numPr>
+      </w:pPr>
+      <w:r>
+        <w:t>Secure connection</w:t>
+      </w:r>
+    </w:p>
+    <w:p>
+      <w:r>
+        <w:t>Option 2: Upload your own security key</w:t>
+      </w:r>
+    </w:p>
+    <w:p/>
+    <w:p>
+      <w:pPr>
+        <w:rPr>
+          <w:b/>
+        </w:rPr>
+      </w:pPr>
+      <w:proofErr w:type="spellStart"/>
+      <w:r>
+        <w:rPr>
+          <w:b/>
+        </w:rPr>
+        <w:t>Statis</w:t>
+      </w:r>
+      <w:proofErr w:type="spellEnd"/>
+      <w:r>
+        <w:rPr>
+          <w:b/>
+        </w:rPr>
+        <w:t xml:space="preserve"> IPs, DNS, Snapshots</w:t>
+      </w:r>
+    </w:p>
+    <w:p>
+      <w:r>
+        <w:t>Static IPs</w:t>
+      </w:r>
+    </w:p>
+    <w:p>
+      <w:pPr>
+        <w:pStyle w:val="ListParagraph"/>
+        <w:numPr>
+          <w:ilvl w:val="0"/>
+          <w:numId w:val="9"/>
+        </w:numPr>
+      </w:pPr>
+      <w:r>
+        <w:t>Keep your IP</w:t>
+      </w:r>
+    </w:p>
+    <w:p>
+      <w:pPr>
+        <w:pStyle w:val="ListParagraph"/>
+        <w:numPr>
+          <w:ilvl w:val="0"/>
+          <w:numId w:val="9"/>
+        </w:numPr>
+      </w:pPr>
+      <w:r>
+        <w:t>Attach to an instance</w:t>
+      </w:r>
+    </w:p>
+    <w:p>
+      <w:r>
+        <w:t>DNS Management</w:t>
+      </w:r>
+    </w:p>
+    <w:p>
+      <w:pPr>
+        <w:pStyle w:val="ListParagraph"/>
+        <w:numPr>
+          <w:ilvl w:val="0"/>
+          <w:numId w:val="9"/>
+        </w:numPr>
+      </w:pPr>
+      <w:r>
+        <w:t>Create zones</w:t>
+      </w:r>
+    </w:p>
+    <w:p>
+      <w:pPr>
+        <w:pStyle w:val="ListParagraph"/>
+        <w:numPr>
+          <w:ilvl w:val="0"/>
+          <w:numId w:val="9"/>
+        </w:numPr>
+      </w:pPr>
+      <w:r>
+        <w:t>Manage records</w:t>
+      </w:r>
+    </w:p>
+    <w:p>
+      <w:r>
+        <w:t>Snapshots</w:t>
+      </w:r>
+    </w:p>
+    <w:p>
+      <w:pPr>
+        <w:pStyle w:val="ListParagraph"/>
+        <w:numPr>
+          <w:ilvl w:val="0"/>
+          <w:numId w:val="9"/>
+        </w:numPr>
+      </w:pPr>
+      <w:r>
+        <w:t>Back up data</w:t>
+      </w:r>
+    </w:p>
+    <w:p>
+      <w:pPr>
+        <w:pStyle w:val="ListParagraph"/>
+        <w:numPr>
+          <w:ilvl w:val="0"/>
+          <w:numId w:val="9"/>
+        </w:numPr>
+      </w:pPr>
+      <w:r>
+        <w:t>Create new instances</w:t>
+      </w:r>
+    </w:p>
+    <w:p>
+      <w:pPr>
+        <w:rPr>
+          <w:b/>
+        </w:rPr>
+      </w:pPr>
+      <w:r>
+        <w:rPr>
+          <w:b/>
+        </w:rPr>
+        <w:t>Connect to AWS Services</w:t>
+      </w:r>
+    </w:p>
+    <w:p>
+      <w:pPr>
+        <w:pStyle w:val="ListParagraph"/>
+        <w:numPr>
+          <w:ilvl w:val="0"/>
+          <w:numId w:val="10"/>
+        </w:numPr>
+      </w:pPr>
+      <w:r>
+        <w:t xml:space="preserve">Enable VPC peering in </w:t>
+      </w:r>
+      <w:proofErr w:type="spellStart"/>
+      <w:r>
+        <w:t>Lightsail</w:t>
+      </w:r>
+      <w:proofErr w:type="spellEnd"/>
+    </w:p>
+    <w:p>
+      <w:pPr>
+        <w:pStyle w:val="ListParagraph"/>
+        <w:numPr>
+          <w:ilvl w:val="0"/>
+          <w:numId w:val="10"/>
+        </w:numPr>
+      </w:pPr>
+      <w:r>
+        <w:t>Access dozens of AWS services and products</w:t>
+      </w:r>
+    </w:p>
+    <w:p>
+      <w:pPr>
+        <w:pStyle w:val="ListParagraph"/>
+        <w:numPr>
+          <w:ilvl w:val="0"/>
+          <w:numId w:val="10"/>
+        </w:numPr>
+      </w:pPr>
+      <w:r>
+        <w:t>Manage connected services in AWS Console</w:t>
+      </w:r>
+    </w:p>
+    <w:p/>
+    <w:p>
+      <w:r>
+        <w:t>13 global regions and 38 availability zones</w:t>
+      </w:r>
+    </w:p>
+    <w:p>
+      <w:pPr>
+        <w:spacing w:after="0" w:line="240" w:lineRule="auto"/>
+      </w:pPr>
+      <w:r>
+        <w:t>Americas</w:t>
+      </w:r>
+    </w:p>
+    <w:p>
+      <w:pPr>
+        <w:spacing w:after="0" w:line="240" w:lineRule="auto"/>
+      </w:pPr>
+      <w:r>
+        <w:t>Northern Virginia</w:t>
+      </w:r>
+      <w:r>
+        <w:t xml:space="preserve"> (</w:t>
+      </w:r>
+      <w:r>
+        <w:t>6 Zones</w:t>
+      </w:r>
+      <w:r>
+        <w:t>)</w:t>
+      </w:r>
+    </w:p>
+    <w:p>
+      <w:pPr>
+        <w:spacing w:after="0" w:line="240" w:lineRule="auto"/>
+      </w:pPr>
+      <w:r>
+        <w:t>Ohio</w:t>
+      </w:r>
+      <w:r>
+        <w:t xml:space="preserve"> (</w:t>
+      </w:r>
+      <w:r>
+        <w:t>3 Zones</w:t>
+      </w:r>
+      <w:r>
+        <w:t>)</w:t>
+      </w:r>
+    </w:p>
+    <w:p>
+      <w:pPr>
+        <w:spacing w:after="0" w:line="240" w:lineRule="auto"/>
+      </w:pPr>
+      <w:r>
+        <w:t>Oregon</w:t>
+      </w:r>
+      <w:r>
+        <w:t xml:space="preserve"> (</w:t>
+      </w:r>
+      <w:r>
+        <w:t>3 Zones</w:t>
+      </w:r>
+      <w:r>
+        <w:t>)</w:t>
+      </w:r>
+    </w:p>
+    <w:p>
+      <w:pPr>
+        <w:spacing w:after="0" w:line="240" w:lineRule="auto"/>
+      </w:pPr>
+      <w:r>
+        <w:t>Canada</w:t>
+      </w:r>
+      <w:r>
+        <w:t xml:space="preserve"> (</w:t>
+      </w:r>
+      <w:r>
+        <w:t>2 Zones</w:t>
+      </w:r>
+      <w:r>
+        <w:t>)</w:t>
+      </w:r>
+    </w:p>
+    <w:p>
+      <w:pPr>
+        <w:spacing w:after="0" w:line="240" w:lineRule="auto"/>
+      </w:pPr>
+    </w:p>
+    <w:p>
+      <w:pPr>
+        <w:spacing w:after="0" w:line="240" w:lineRule="auto"/>
+      </w:pPr>
+      <w:r>
+        <w:t>Europe</w:t>
+      </w:r>
+    </w:p>
+    <w:p>
+      <w:pPr>
+        <w:spacing w:after="0" w:line="240" w:lineRule="auto"/>
+      </w:pPr>
+      <w:r>
+        <w:t>Ireland</w:t>
+      </w:r>
+      <w:r>
+        <w:t xml:space="preserve"> (</w:t>
+      </w:r>
+      <w:r>
+        <w:t>3 Zones</w:t>
+      </w:r>
+      <w:r>
+        <w:t>)</w:t>
+      </w:r>
+    </w:p>
+    <w:p>
+      <w:pPr>
+        <w:spacing w:after="0" w:line="240" w:lineRule="auto"/>
+      </w:pPr>
+      <w:r>
+        <w:t>Frankfurt</w:t>
+      </w:r>
+      <w:r>
+        <w:t xml:space="preserve"> (</w:t>
+      </w:r>
+      <w:r>
+        <w:t>3 Zones</w:t>
+      </w:r>
+      <w:r>
+        <w:t>)</w:t>
+      </w:r>
+    </w:p>
+    <w:p>
+      <w:pPr>
+        <w:spacing w:after="0" w:line="240" w:lineRule="auto"/>
+      </w:pPr>
+      <w:r>
+        <w:t>London</w:t>
+      </w:r>
+      <w:r>
+        <w:t xml:space="preserve"> (</w:t>
+      </w:r>
+      <w:r>
+        <w:t>2 Zones</w:t>
+      </w:r>
+      <w:r>
+        <w:t>)</w:t>
+      </w:r>
+    </w:p>
+    <w:p>
+      <w:pPr>
+        <w:spacing w:after="0" w:line="240" w:lineRule="auto"/>
+      </w:pPr>
+      <w:r>
+        <w:t>Paris</w:t>
+      </w:r>
+      <w:r>
+        <w:t xml:space="preserve"> </w:t>
+      </w:r>
+      <w:r>
+        <w:t xml:space="preserve">3 </w:t>
+      </w:r>
+      <w:r>
+        <w:t>(</w:t>
+      </w:r>
+      <w:r>
+        <w:t>Zones</w:t>
+      </w:r>
+      <w:r>
+        <w:t>)</w:t>
+      </w:r>
+    </w:p>
+    <w:p>
+      <w:pPr>
+        <w:spacing w:after="0" w:line="240" w:lineRule="auto"/>
+      </w:pPr>
+    </w:p>
+    <w:p>
+      <w:pPr>
+        <w:spacing w:after="0" w:line="240" w:lineRule="auto"/>
+      </w:pPr>
+    </w:p>
+    <w:p>
+      <w:pPr>
+        <w:spacing w:after="0" w:line="240" w:lineRule="auto"/>
+      </w:pPr>
+      <w:r>
+        <w:lastRenderedPageBreak/>
+        <w:t>Asia Pacific</w:t>
+      </w:r>
+    </w:p>
+    <w:p>
+      <w:pPr>
+        <w:spacing w:after="0" w:line="240" w:lineRule="auto"/>
+      </w:pPr>
+      <w:r>
+        <w:t>Mumbai</w:t>
+      </w:r>
+      <w:r>
+        <w:t xml:space="preserve"> (</w:t>
+      </w:r>
+      <w:r>
+        <w:t>2 Zones</w:t>
+      </w:r>
+      <w:r>
+        <w:t>)</w:t>
+      </w:r>
+    </w:p>
+    <w:p>
+      <w:pPr>
+        <w:spacing w:after="0" w:line="240" w:lineRule="auto"/>
+      </w:pPr>
+      <w:r>
+        <w:t>Singapore</w:t>
+      </w:r>
+      <w:r>
+        <w:t xml:space="preserve"> (</w:t>
+      </w:r>
+      <w:r>
+        <w:t>3 Zones</w:t>
+      </w:r>
+      <w:r>
+        <w:t>)</w:t>
+      </w:r>
+    </w:p>
+    <w:p>
+      <w:pPr>
+        <w:spacing w:after="0" w:line="240" w:lineRule="auto"/>
+      </w:pPr>
+      <w:r>
+        <w:t>Sydney</w:t>
+      </w:r>
+      <w:r>
+        <w:t xml:space="preserve"> (</w:t>
+      </w:r>
+      <w:r>
+        <w:t>3 Zones</w:t>
+      </w:r>
+      <w:r>
+        <w:t>)</w:t>
+      </w:r>
+    </w:p>
+    <w:p>
+      <w:pPr>
+        <w:spacing w:after="0" w:line="240" w:lineRule="auto"/>
+      </w:pPr>
+      <w:r>
+        <w:t>Tokyo</w:t>
+      </w:r>
+      <w:r>
+        <w:t xml:space="preserve"> (</w:t>
+      </w:r>
+      <w:r>
+        <w:t>3 Zones</w:t>
+      </w:r>
+      <w:r>
+        <w:t>)</w:t>
+      </w:r>
+    </w:p>
+    <w:p>
+      <w:pPr>
+        <w:spacing w:after="0" w:line="240" w:lineRule="auto"/>
+      </w:pPr>
+      <w:r>
+        <w:t>Seoul</w:t>
+      </w:r>
+      <w:r>
+        <w:t xml:space="preserve"> (</w:t>
+      </w:r>
+      <w:r>
+        <w:t>2 Zones</w:t>
+      </w:r>
+      <w:r>
+        <w:t>)</w:t>
+      </w:r>
+    </w:p>
+    <w:p>
+      <w:pPr>
+        <w:spacing w:after="0" w:line="240" w:lineRule="auto"/>
+      </w:pPr>
+    </w:p>
+    <w:p>
+      <w:pPr>
+        <w:spacing w:after="0" w:line="240" w:lineRule="auto"/>
+      </w:pPr>
+    </w:p>
+    <w:p>
+      <w:pPr>
+        <w:spacing w:after="0" w:line="240" w:lineRule="auto"/>
+      </w:pPr>
+      <w:bookmarkStart w:id="0" w:name="Amazon_Elastic_Container_Service_Documen"/>
+      <w:r>
+        <w:t>Amazon Elastic Container Service Documentation</w:t>
+      </w:r>
+      <w:bookmarkEnd w:id="0"/>
+      <w:r>
+        <w:t xml:space="preserve"> (</w:t>
+      </w:r>
+      <w:hyperlink r:id="rId16" w:history="1">
+        <w:r>
+          <w:rPr>
+            <w:rStyle w:val="Hyperlink"/>
+          </w:rPr>
+          <w:t>https://aws.amazon.com/documentation/ecs/?id=docs_gateway</w:t>
+        </w:r>
+      </w:hyperlink>
+      <w:r>
+        <w:t>)</w:t>
+      </w:r>
+    </w:p>
+    <w:p>
+      <w:pPr>
+        <w:spacing w:after="0" w:line="240" w:lineRule="auto"/>
+      </w:pPr>
+    </w:p>
+    <w:p>
+      <w:pPr>
+        <w:spacing w:after="0" w:line="240" w:lineRule="auto"/>
+      </w:pPr>
+      <w:r>
+        <w:t>Amazon Elastic Container Service (Amazon ECS) is a highly scalable, fast, container management service that makes it easy to run, stop, and manage Docker containers on a cluster of Amazon EC2 instances.</w:t>
+      </w:r>
+    </w:p>
+    <w:p>
+      <w:pPr>
+        <w:spacing w:after="0" w:line="240" w:lineRule="auto"/>
+      </w:pPr>
+    </w:p>
+    <w:p>
+      <w:pPr>
+        <w:spacing w:after="0" w:line="240" w:lineRule="auto"/>
+      </w:pPr>
+      <w:r>
+        <w:rPr>
+          <w:rFonts w:ascii="Arial" w:hAnsi="Arial" w:cs="Arial"/>
+          <w:color w:val="444444"/>
+          <w:shd w:val="clear" w:color="auto" w:fill="FFFFFF"/>
+        </w:rPr>
+        <w:t>Amazon ECS lets you launch</w:t>
+      </w:r>
+      <w:bookmarkStart w:id="1" w:name="_GoBack"/>
+      <w:bookmarkEnd w:id="1"/>
+      <w:r>
+        <w:rPr>
+          <w:rFonts w:ascii="Arial" w:hAnsi="Arial" w:cs="Arial"/>
+          <w:color w:val="444444"/>
+          <w:shd w:val="clear" w:color="auto" w:fill="FFFFFF"/>
+        </w:rPr>
+        <w:t xml:space="preserve"> and stop container-based applications with simple API calls, allows you to get the state of your cluster from a centralized service, and gives you access to many familiar Amazon EC2 features.</w:t>
+      </w:r>
     </w:p>
     <w:sectPr>
       <w:pgSz w:w="12240" w:h="15840"/>
@@ -1322,6 +2606,232 @@
     </w:lvl>
   </w:abstractNum>
   <w:abstractNum w:abstractNumId="1" w15:restartNumberingAfterBreak="0">
+    <w:nsid w:val="1F6D5E96"/>
+    <w:multiLevelType w:val="hybridMultilevel"/>
+    <w:tmpl w:val="C1325228"/>
+    <w:lvl w:ilvl="0" w:tplc="04090005">
+      <w:start w:val="1"/>
+      <w:numFmt w:val="bullet"/>
+      <w:lvlText w:val=""/>
+      <w:lvlJc w:val="left"/>
+      <w:pPr>
+        <w:ind w:left="360" w:hanging="360"/>
+      </w:pPr>
+      <w:rPr>
+        <w:rFonts w:ascii="Wingdings" w:hAnsi="Wingdings" w:hint="default"/>
+      </w:rPr>
+    </w:lvl>
+    <w:lvl w:ilvl="1" w:tplc="04090003" w:tentative="1">
+      <w:start w:val="1"/>
+      <w:numFmt w:val="bullet"/>
+      <w:lvlText w:val="o"/>
+      <w:lvlJc w:val="left"/>
+      <w:pPr>
+        <w:ind w:left="1080" w:hanging="360"/>
+      </w:pPr>
+      <w:rPr>
+        <w:rFonts w:ascii="Courier New" w:hAnsi="Courier New" w:cs="Courier New" w:hint="default"/>
+      </w:rPr>
+    </w:lvl>
+    <w:lvl w:ilvl="2" w:tplc="04090005" w:tentative="1">
+      <w:start w:val="1"/>
+      <w:numFmt w:val="bullet"/>
+      <w:lvlText w:val=""/>
+      <w:lvlJc w:val="left"/>
+      <w:pPr>
+        <w:ind w:left="1800" w:hanging="360"/>
+      </w:pPr>
+      <w:rPr>
+        <w:rFonts w:ascii="Wingdings" w:hAnsi="Wingdings" w:hint="default"/>
+      </w:rPr>
+    </w:lvl>
+    <w:lvl w:ilvl="3" w:tplc="04090001" w:tentative="1">
+      <w:start w:val="1"/>
+      <w:numFmt w:val="bullet"/>
+      <w:lvlText w:val=""/>
+      <w:lvlJc w:val="left"/>
+      <w:pPr>
+        <w:ind w:left="2520" w:hanging="360"/>
+      </w:pPr>
+      <w:rPr>
+        <w:rFonts w:ascii="Symbol" w:hAnsi="Symbol" w:hint="default"/>
+      </w:rPr>
+    </w:lvl>
+    <w:lvl w:ilvl="4" w:tplc="04090003" w:tentative="1">
+      <w:start w:val="1"/>
+      <w:numFmt w:val="bullet"/>
+      <w:lvlText w:val="o"/>
+      <w:lvlJc w:val="left"/>
+      <w:pPr>
+        <w:ind w:left="3240" w:hanging="360"/>
+      </w:pPr>
+      <w:rPr>
+        <w:rFonts w:ascii="Courier New" w:hAnsi="Courier New" w:cs="Courier New" w:hint="default"/>
+      </w:rPr>
+    </w:lvl>
+    <w:lvl w:ilvl="5" w:tplc="04090005" w:tentative="1">
+      <w:start w:val="1"/>
+      <w:numFmt w:val="bullet"/>
+      <w:lvlText w:val=""/>
+      <w:lvlJc w:val="left"/>
+      <w:pPr>
+        <w:ind w:left="3960" w:hanging="360"/>
+      </w:pPr>
+      <w:rPr>
+        <w:rFonts w:ascii="Wingdings" w:hAnsi="Wingdings" w:hint="default"/>
+      </w:rPr>
+    </w:lvl>
+    <w:lvl w:ilvl="6" w:tplc="04090001" w:tentative="1">
+      <w:start w:val="1"/>
+      <w:numFmt w:val="bullet"/>
+      <w:lvlText w:val=""/>
+      <w:lvlJc w:val="left"/>
+      <w:pPr>
+        <w:ind w:left="4680" w:hanging="360"/>
+      </w:pPr>
+      <w:rPr>
+        <w:rFonts w:ascii="Symbol" w:hAnsi="Symbol" w:hint="default"/>
+      </w:rPr>
+    </w:lvl>
+    <w:lvl w:ilvl="7" w:tplc="04090003" w:tentative="1">
+      <w:start w:val="1"/>
+      <w:numFmt w:val="bullet"/>
+      <w:lvlText w:val="o"/>
+      <w:lvlJc w:val="left"/>
+      <w:pPr>
+        <w:ind w:left="5400" w:hanging="360"/>
+      </w:pPr>
+      <w:rPr>
+        <w:rFonts w:ascii="Courier New" w:hAnsi="Courier New" w:cs="Courier New" w:hint="default"/>
+      </w:rPr>
+    </w:lvl>
+    <w:lvl w:ilvl="8" w:tplc="04090005" w:tentative="1">
+      <w:start w:val="1"/>
+      <w:numFmt w:val="bullet"/>
+      <w:lvlText w:val=""/>
+      <w:lvlJc w:val="left"/>
+      <w:pPr>
+        <w:ind w:left="6120" w:hanging="360"/>
+      </w:pPr>
+      <w:rPr>
+        <w:rFonts w:ascii="Wingdings" w:hAnsi="Wingdings" w:hint="default"/>
+      </w:rPr>
+    </w:lvl>
+  </w:abstractNum>
+  <w:abstractNum w:abstractNumId="2" w15:restartNumberingAfterBreak="0">
+    <w:nsid w:val="3CBD5351"/>
+    <w:multiLevelType w:val="hybridMultilevel"/>
+    <w:tmpl w:val="20B8A51A"/>
+    <w:lvl w:ilvl="0" w:tplc="04090005">
+      <w:start w:val="1"/>
+      <w:numFmt w:val="bullet"/>
+      <w:lvlText w:val=""/>
+      <w:lvlJc w:val="left"/>
+      <w:pPr>
+        <w:ind w:left="360" w:hanging="360"/>
+      </w:pPr>
+      <w:rPr>
+        <w:rFonts w:ascii="Wingdings" w:hAnsi="Wingdings" w:hint="default"/>
+      </w:rPr>
+    </w:lvl>
+    <w:lvl w:ilvl="1" w:tplc="04090003" w:tentative="1">
+      <w:start w:val="1"/>
+      <w:numFmt w:val="bullet"/>
+      <w:lvlText w:val="o"/>
+      <w:lvlJc w:val="left"/>
+      <w:pPr>
+        <w:ind w:left="1080" w:hanging="360"/>
+      </w:pPr>
+      <w:rPr>
+        <w:rFonts w:ascii="Courier New" w:hAnsi="Courier New" w:cs="Courier New" w:hint="default"/>
+      </w:rPr>
+    </w:lvl>
+    <w:lvl w:ilvl="2" w:tplc="04090005" w:tentative="1">
+      <w:start w:val="1"/>
+      <w:numFmt w:val="bullet"/>
+      <w:lvlText w:val=""/>
+      <w:lvlJc w:val="left"/>
+      <w:pPr>
+        <w:ind w:left="1800" w:hanging="360"/>
+      </w:pPr>
+      <w:rPr>
+        <w:rFonts w:ascii="Wingdings" w:hAnsi="Wingdings" w:hint="default"/>
+      </w:rPr>
+    </w:lvl>
+    <w:lvl w:ilvl="3" w:tplc="04090001" w:tentative="1">
+      <w:start w:val="1"/>
+      <w:numFmt w:val="bullet"/>
+      <w:lvlText w:val=""/>
+      <w:lvlJc w:val="left"/>
+      <w:pPr>
+        <w:ind w:left="2520" w:hanging="360"/>
+      </w:pPr>
+      <w:rPr>
+        <w:rFonts w:ascii="Symbol" w:hAnsi="Symbol" w:hint="default"/>
+      </w:rPr>
+    </w:lvl>
+    <w:lvl w:ilvl="4" w:tplc="04090003" w:tentative="1">
+      <w:start w:val="1"/>
+      <w:numFmt w:val="bullet"/>
+      <w:lvlText w:val="o"/>
+      <w:lvlJc w:val="left"/>
+      <w:pPr>
+        <w:ind w:left="3240" w:hanging="360"/>
+      </w:pPr>
+      <w:rPr>
+        <w:rFonts w:ascii="Courier New" w:hAnsi="Courier New" w:cs="Courier New" w:hint="default"/>
+      </w:rPr>
+    </w:lvl>
+    <w:lvl w:ilvl="5" w:tplc="04090005" w:tentative="1">
+      <w:start w:val="1"/>
+      <w:numFmt w:val="bullet"/>
+      <w:lvlText w:val=""/>
+      <w:lvlJc w:val="left"/>
+      <w:pPr>
+        <w:ind w:left="3960" w:hanging="360"/>
+      </w:pPr>
+      <w:rPr>
+        <w:rFonts w:ascii="Wingdings" w:hAnsi="Wingdings" w:hint="default"/>
+      </w:rPr>
+    </w:lvl>
+    <w:lvl w:ilvl="6" w:tplc="04090001" w:tentative="1">
+      <w:start w:val="1"/>
+      <w:numFmt w:val="bullet"/>
+      <w:lvlText w:val=""/>
+      <w:lvlJc w:val="left"/>
+      <w:pPr>
+        <w:ind w:left="4680" w:hanging="360"/>
+      </w:pPr>
+      <w:rPr>
+        <w:rFonts w:ascii="Symbol" w:hAnsi="Symbol" w:hint="default"/>
+      </w:rPr>
+    </w:lvl>
+    <w:lvl w:ilvl="7" w:tplc="04090003" w:tentative="1">
+      <w:start w:val="1"/>
+      <w:numFmt w:val="bullet"/>
+      <w:lvlText w:val="o"/>
+      <w:lvlJc w:val="left"/>
+      <w:pPr>
+        <w:ind w:left="5400" w:hanging="360"/>
+      </w:pPr>
+      <w:rPr>
+        <w:rFonts w:ascii="Courier New" w:hAnsi="Courier New" w:cs="Courier New" w:hint="default"/>
+      </w:rPr>
+    </w:lvl>
+    <w:lvl w:ilvl="8" w:tplc="04090005" w:tentative="1">
+      <w:start w:val="1"/>
+      <w:numFmt w:val="bullet"/>
+      <w:lvlText w:val=""/>
+      <w:lvlJc w:val="left"/>
+      <w:pPr>
+        <w:ind w:left="6120" w:hanging="360"/>
+      </w:pPr>
+      <w:rPr>
+        <w:rFonts w:ascii="Wingdings" w:hAnsi="Wingdings" w:hint="default"/>
+      </w:rPr>
+    </w:lvl>
+  </w:abstractNum>
+  <w:abstractNum w:abstractNumId="3" w15:restartNumberingAfterBreak="0">
     <w:nsid w:val="4D590A8D"/>
     <w:multiLevelType w:val="hybridMultilevel"/>
     <w:tmpl w:val="CC58D376"/>
@@ -1434,7 +2944,7 @@
       </w:rPr>
     </w:lvl>
   </w:abstractNum>
-  <w:abstractNum w:abstractNumId="2" w15:restartNumberingAfterBreak="0">
+  <w:abstractNum w:abstractNumId="4" w15:restartNumberingAfterBreak="0">
     <w:nsid w:val="56623F1D"/>
     <w:multiLevelType w:val="hybridMultilevel"/>
     <w:tmpl w:val="B7245C32"/>
@@ -1547,7 +3057,7 @@
       </w:rPr>
     </w:lvl>
   </w:abstractNum>
-  <w:abstractNum w:abstractNumId="3" w15:restartNumberingAfterBreak="0">
+  <w:abstractNum w:abstractNumId="5" w15:restartNumberingAfterBreak="0">
     <w:nsid w:val="5DCD58FB"/>
     <w:multiLevelType w:val="hybridMultilevel"/>
     <w:tmpl w:val="C5F25F72"/>
@@ -1660,7 +3170,233 @@
       </w:rPr>
     </w:lvl>
   </w:abstractNum>
-  <w:abstractNum w:abstractNumId="4" w15:restartNumberingAfterBreak="0">
+  <w:abstractNum w:abstractNumId="6" w15:restartNumberingAfterBreak="0">
+    <w:nsid w:val="5FD6526E"/>
+    <w:multiLevelType w:val="hybridMultilevel"/>
+    <w:tmpl w:val="3F96B156"/>
+    <w:lvl w:ilvl="0" w:tplc="04090005">
+      <w:start w:val="1"/>
+      <w:numFmt w:val="bullet"/>
+      <w:lvlText w:val=""/>
+      <w:lvlJc w:val="left"/>
+      <w:pPr>
+        <w:ind w:left="720" w:hanging="360"/>
+      </w:pPr>
+      <w:rPr>
+        <w:rFonts w:ascii="Wingdings" w:hAnsi="Wingdings" w:hint="default"/>
+      </w:rPr>
+    </w:lvl>
+    <w:lvl w:ilvl="1" w:tplc="04090003">
+      <w:start w:val="1"/>
+      <w:numFmt w:val="bullet"/>
+      <w:lvlText w:val="o"/>
+      <w:lvlJc w:val="left"/>
+      <w:pPr>
+        <w:ind w:left="1440" w:hanging="360"/>
+      </w:pPr>
+      <w:rPr>
+        <w:rFonts w:ascii="Courier New" w:hAnsi="Courier New" w:cs="Courier New" w:hint="default"/>
+      </w:rPr>
+    </w:lvl>
+    <w:lvl w:ilvl="2" w:tplc="04090005" w:tentative="1">
+      <w:start w:val="1"/>
+      <w:numFmt w:val="bullet"/>
+      <w:lvlText w:val=""/>
+      <w:lvlJc w:val="left"/>
+      <w:pPr>
+        <w:ind w:left="2160" w:hanging="360"/>
+      </w:pPr>
+      <w:rPr>
+        <w:rFonts w:ascii="Wingdings" w:hAnsi="Wingdings" w:hint="default"/>
+      </w:rPr>
+    </w:lvl>
+    <w:lvl w:ilvl="3" w:tplc="04090001" w:tentative="1">
+      <w:start w:val="1"/>
+      <w:numFmt w:val="bullet"/>
+      <w:lvlText w:val=""/>
+      <w:lvlJc w:val="left"/>
+      <w:pPr>
+        <w:ind w:left="2880" w:hanging="360"/>
+      </w:pPr>
+      <w:rPr>
+        <w:rFonts w:ascii="Symbol" w:hAnsi="Symbol" w:hint="default"/>
+      </w:rPr>
+    </w:lvl>
+    <w:lvl w:ilvl="4" w:tplc="04090003" w:tentative="1">
+      <w:start w:val="1"/>
+      <w:numFmt w:val="bullet"/>
+      <w:lvlText w:val="o"/>
+      <w:lvlJc w:val="left"/>
+      <w:pPr>
+        <w:ind w:left="3600" w:hanging="360"/>
+      </w:pPr>
+      <w:rPr>
+        <w:rFonts w:ascii="Courier New" w:hAnsi="Courier New" w:cs="Courier New" w:hint="default"/>
+      </w:rPr>
+    </w:lvl>
+    <w:lvl w:ilvl="5" w:tplc="04090005" w:tentative="1">
+      <w:start w:val="1"/>
+      <w:numFmt w:val="bullet"/>
+      <w:lvlText w:val=""/>
+      <w:lvlJc w:val="left"/>
+      <w:pPr>
+        <w:ind w:left="4320" w:hanging="360"/>
+      </w:pPr>
+      <w:rPr>
+        <w:rFonts w:ascii="Wingdings" w:hAnsi="Wingdings" w:hint="default"/>
+      </w:rPr>
+    </w:lvl>
+    <w:lvl w:ilvl="6" w:tplc="04090001" w:tentative="1">
+      <w:start w:val="1"/>
+      <w:numFmt w:val="bullet"/>
+      <w:lvlText w:val=""/>
+      <w:lvlJc w:val="left"/>
+      <w:pPr>
+        <w:ind w:left="5040" w:hanging="360"/>
+      </w:pPr>
+      <w:rPr>
+        <w:rFonts w:ascii="Symbol" w:hAnsi="Symbol" w:hint="default"/>
+      </w:rPr>
+    </w:lvl>
+    <w:lvl w:ilvl="7" w:tplc="04090003" w:tentative="1">
+      <w:start w:val="1"/>
+      <w:numFmt w:val="bullet"/>
+      <w:lvlText w:val="o"/>
+      <w:lvlJc w:val="left"/>
+      <w:pPr>
+        <w:ind w:left="5760" w:hanging="360"/>
+      </w:pPr>
+      <w:rPr>
+        <w:rFonts w:ascii="Courier New" w:hAnsi="Courier New" w:cs="Courier New" w:hint="default"/>
+      </w:rPr>
+    </w:lvl>
+    <w:lvl w:ilvl="8" w:tplc="04090005" w:tentative="1">
+      <w:start w:val="1"/>
+      <w:numFmt w:val="bullet"/>
+      <w:lvlText w:val=""/>
+      <w:lvlJc w:val="left"/>
+      <w:pPr>
+        <w:ind w:left="6480" w:hanging="360"/>
+      </w:pPr>
+      <w:rPr>
+        <w:rFonts w:ascii="Wingdings" w:hAnsi="Wingdings" w:hint="default"/>
+      </w:rPr>
+    </w:lvl>
+  </w:abstractNum>
+  <w:abstractNum w:abstractNumId="7" w15:restartNumberingAfterBreak="0">
+    <w:nsid w:val="60090A25"/>
+    <w:multiLevelType w:val="hybridMultilevel"/>
+    <w:tmpl w:val="D09C6574"/>
+    <w:lvl w:ilvl="0" w:tplc="04090005">
+      <w:start w:val="1"/>
+      <w:numFmt w:val="bullet"/>
+      <w:lvlText w:val=""/>
+      <w:lvlJc w:val="left"/>
+      <w:pPr>
+        <w:ind w:left="360" w:hanging="360"/>
+      </w:pPr>
+      <w:rPr>
+        <w:rFonts w:ascii="Wingdings" w:hAnsi="Wingdings" w:hint="default"/>
+      </w:rPr>
+    </w:lvl>
+    <w:lvl w:ilvl="1" w:tplc="04090003" w:tentative="1">
+      <w:start w:val="1"/>
+      <w:numFmt w:val="bullet"/>
+      <w:lvlText w:val="o"/>
+      <w:lvlJc w:val="left"/>
+      <w:pPr>
+        <w:ind w:left="1080" w:hanging="360"/>
+      </w:pPr>
+      <w:rPr>
+        <w:rFonts w:ascii="Courier New" w:hAnsi="Courier New" w:cs="Courier New" w:hint="default"/>
+      </w:rPr>
+    </w:lvl>
+    <w:lvl w:ilvl="2" w:tplc="04090005" w:tentative="1">
+      <w:start w:val="1"/>
+      <w:numFmt w:val="bullet"/>
+      <w:lvlText w:val=""/>
+      <w:lvlJc w:val="left"/>
+      <w:pPr>
+        <w:ind w:left="1800" w:hanging="360"/>
+      </w:pPr>
+      <w:rPr>
+        <w:rFonts w:ascii="Wingdings" w:hAnsi="Wingdings" w:hint="default"/>
+      </w:rPr>
+    </w:lvl>
+    <w:lvl w:ilvl="3" w:tplc="04090001" w:tentative="1">
+      <w:start w:val="1"/>
+      <w:numFmt w:val="bullet"/>
+      <w:lvlText w:val=""/>
+      <w:lvlJc w:val="left"/>
+      <w:pPr>
+        <w:ind w:left="2520" w:hanging="360"/>
+      </w:pPr>
+      <w:rPr>
+        <w:rFonts w:ascii="Symbol" w:hAnsi="Symbol" w:hint="default"/>
+      </w:rPr>
+    </w:lvl>
+    <w:lvl w:ilvl="4" w:tplc="04090003" w:tentative="1">
+      <w:start w:val="1"/>
+      <w:numFmt w:val="bullet"/>
+      <w:lvlText w:val="o"/>
+      <w:lvlJc w:val="left"/>
+      <w:pPr>
+        <w:ind w:left="3240" w:hanging="360"/>
+      </w:pPr>
+      <w:rPr>
+        <w:rFonts w:ascii="Courier New" w:hAnsi="Courier New" w:cs="Courier New" w:hint="default"/>
+      </w:rPr>
+    </w:lvl>
+    <w:lvl w:ilvl="5" w:tplc="04090005" w:tentative="1">
+      <w:start w:val="1"/>
+      <w:numFmt w:val="bullet"/>
+      <w:lvlText w:val=""/>
+      <w:lvlJc w:val="left"/>
+      <w:pPr>
+        <w:ind w:left="3960" w:hanging="360"/>
+      </w:pPr>
+      <w:rPr>
+        <w:rFonts w:ascii="Wingdings" w:hAnsi="Wingdings" w:hint="default"/>
+      </w:rPr>
+    </w:lvl>
+    <w:lvl w:ilvl="6" w:tplc="04090001" w:tentative="1">
+      <w:start w:val="1"/>
+      <w:numFmt w:val="bullet"/>
+      <w:lvlText w:val=""/>
+      <w:lvlJc w:val="left"/>
+      <w:pPr>
+        <w:ind w:left="4680" w:hanging="360"/>
+      </w:pPr>
+      <w:rPr>
+        <w:rFonts w:ascii="Symbol" w:hAnsi="Symbol" w:hint="default"/>
+      </w:rPr>
+    </w:lvl>
+    <w:lvl w:ilvl="7" w:tplc="04090003" w:tentative="1">
+      <w:start w:val="1"/>
+      <w:numFmt w:val="bullet"/>
+      <w:lvlText w:val="o"/>
+      <w:lvlJc w:val="left"/>
+      <w:pPr>
+        <w:ind w:left="5400" w:hanging="360"/>
+      </w:pPr>
+      <w:rPr>
+        <w:rFonts w:ascii="Courier New" w:hAnsi="Courier New" w:cs="Courier New" w:hint="default"/>
+      </w:rPr>
+    </w:lvl>
+    <w:lvl w:ilvl="8" w:tplc="04090005" w:tentative="1">
+      <w:start w:val="1"/>
+      <w:numFmt w:val="bullet"/>
+      <w:lvlText w:val=""/>
+      <w:lvlJc w:val="left"/>
+      <w:pPr>
+        <w:ind w:left="6120" w:hanging="360"/>
+      </w:pPr>
+      <w:rPr>
+        <w:rFonts w:ascii="Wingdings" w:hAnsi="Wingdings" w:hint="default"/>
+      </w:rPr>
+    </w:lvl>
+  </w:abstractNum>
+  <w:abstractNum w:abstractNumId="8" w15:restartNumberingAfterBreak="0">
     <w:nsid w:val="67F85CE4"/>
     <w:multiLevelType w:val="hybridMultilevel"/>
     <w:tmpl w:val="B28A0FD2"/>
@@ -1773,20 +3509,148 @@
       </w:rPr>
     </w:lvl>
   </w:abstractNum>
+  <w:abstractNum w:abstractNumId="9" w15:restartNumberingAfterBreak="0">
+    <w:nsid w:val="78494C1A"/>
+    <w:multiLevelType w:val="hybridMultilevel"/>
+    <w:tmpl w:val="93B2B4CC"/>
+    <w:lvl w:ilvl="0" w:tplc="04090005">
+      <w:start w:val="1"/>
+      <w:numFmt w:val="bullet"/>
+      <w:lvlText w:val=""/>
+      <w:lvlJc w:val="left"/>
+      <w:pPr>
+        <w:ind w:left="720" w:hanging="360"/>
+      </w:pPr>
+      <w:rPr>
+        <w:rFonts w:ascii="Wingdings" w:hAnsi="Wingdings" w:hint="default"/>
+      </w:rPr>
+    </w:lvl>
+    <w:lvl w:ilvl="1" w:tplc="04090003" w:tentative="1">
+      <w:start w:val="1"/>
+      <w:numFmt w:val="bullet"/>
+      <w:lvlText w:val="o"/>
+      <w:lvlJc w:val="left"/>
+      <w:pPr>
+        <w:ind w:left="1440" w:hanging="360"/>
+      </w:pPr>
+      <w:rPr>
+        <w:rFonts w:ascii="Courier New" w:hAnsi="Courier New" w:cs="Courier New" w:hint="default"/>
+      </w:rPr>
+    </w:lvl>
+    <w:lvl w:ilvl="2" w:tplc="04090005" w:tentative="1">
+      <w:start w:val="1"/>
+      <w:numFmt w:val="bullet"/>
+      <w:lvlText w:val=""/>
+      <w:lvlJc w:val="left"/>
+      <w:pPr>
+        <w:ind w:left="2160" w:hanging="360"/>
+      </w:pPr>
+      <w:rPr>
+        <w:rFonts w:ascii="Wingdings" w:hAnsi="Wingdings" w:hint="default"/>
+      </w:rPr>
+    </w:lvl>
+    <w:lvl w:ilvl="3" w:tplc="04090001" w:tentative="1">
+      <w:start w:val="1"/>
+      <w:numFmt w:val="bullet"/>
+      <w:lvlText w:val=""/>
+      <w:lvlJc w:val="left"/>
+      <w:pPr>
+        <w:ind w:left="2880" w:hanging="360"/>
+      </w:pPr>
+      <w:rPr>
+        <w:rFonts w:ascii="Symbol" w:hAnsi="Symbol" w:hint="default"/>
+      </w:rPr>
+    </w:lvl>
+    <w:lvl w:ilvl="4" w:tplc="04090003" w:tentative="1">
+      <w:start w:val="1"/>
+      <w:numFmt w:val="bullet"/>
+      <w:lvlText w:val="o"/>
+      <w:lvlJc w:val="left"/>
+      <w:pPr>
+        <w:ind w:left="3600" w:hanging="360"/>
+      </w:pPr>
+      <w:rPr>
+        <w:rFonts w:ascii="Courier New" w:hAnsi="Courier New" w:cs="Courier New" w:hint="default"/>
+      </w:rPr>
+    </w:lvl>
+    <w:lvl w:ilvl="5" w:tplc="04090005" w:tentative="1">
+      <w:start w:val="1"/>
+      <w:numFmt w:val="bullet"/>
+      <w:lvlText w:val=""/>
+      <w:lvlJc w:val="left"/>
+      <w:pPr>
+        <w:ind w:left="4320" w:hanging="360"/>
+      </w:pPr>
+      <w:rPr>
+        <w:rFonts w:ascii="Wingdings" w:hAnsi="Wingdings" w:hint="default"/>
+      </w:rPr>
+    </w:lvl>
+    <w:lvl w:ilvl="6" w:tplc="04090001" w:tentative="1">
+      <w:start w:val="1"/>
+      <w:numFmt w:val="bullet"/>
+      <w:lvlText w:val=""/>
+      <w:lvlJc w:val="left"/>
+      <w:pPr>
+        <w:ind w:left="5040" w:hanging="360"/>
+      </w:pPr>
+      <w:rPr>
+        <w:rFonts w:ascii="Symbol" w:hAnsi="Symbol" w:hint="default"/>
+      </w:rPr>
+    </w:lvl>
+    <w:lvl w:ilvl="7" w:tplc="04090003" w:tentative="1">
+      <w:start w:val="1"/>
+      <w:numFmt w:val="bullet"/>
+      <w:lvlText w:val="o"/>
+      <w:lvlJc w:val="left"/>
+      <w:pPr>
+        <w:ind w:left="5760" w:hanging="360"/>
+      </w:pPr>
+      <w:rPr>
+        <w:rFonts w:ascii="Courier New" w:hAnsi="Courier New" w:cs="Courier New" w:hint="default"/>
+      </w:rPr>
+    </w:lvl>
+    <w:lvl w:ilvl="8" w:tplc="04090005" w:tentative="1">
+      <w:start w:val="1"/>
+      <w:numFmt w:val="bullet"/>
+      <w:lvlText w:val=""/>
+      <w:lvlJc w:val="left"/>
+      <w:pPr>
+        <w:ind w:left="6480" w:hanging="360"/>
+      </w:pPr>
+      <w:rPr>
+        <w:rFonts w:ascii="Wingdings" w:hAnsi="Wingdings" w:hint="default"/>
+      </w:rPr>
+    </w:lvl>
+  </w:abstractNum>
   <w:num w:numId="1">
-    <w:abstractNumId w:val="2"/>
+    <w:abstractNumId w:val="4"/>
   </w:num>
   <w:num w:numId="2">
     <w:abstractNumId w:val="0"/>
   </w:num>
   <w:num w:numId="3">
+    <w:abstractNumId w:val="3"/>
+  </w:num>
+  <w:num w:numId="4">
+    <w:abstractNumId w:val="8"/>
+  </w:num>
+  <w:num w:numId="5">
+    <w:abstractNumId w:val="5"/>
+  </w:num>
+  <w:num w:numId="6">
+    <w:abstractNumId w:val="7"/>
+  </w:num>
+  <w:num w:numId="7">
+    <w:abstractNumId w:val="6"/>
+  </w:num>
+  <w:num w:numId="8">
+    <w:abstractNumId w:val="2"/>
+  </w:num>
+  <w:num w:numId="9">
     <w:abstractNumId w:val="1"/>
   </w:num>
-  <w:num w:numId="4">
-    <w:abstractNumId w:val="4"/>
-  </w:num>
-  <w:num w:numId="5">
-    <w:abstractNumId w:val="3"/>
+  <w:num w:numId="10">
+    <w:abstractNumId w:val="9"/>
   </w:num>
 </w:numbering>
 </file>
@@ -2185,6 +4049,27 @@
     <w:name w:val="Normal"/>
     <w:qFormat/>
   </w:style>
+  <w:style w:type="paragraph" w:styleId="Heading1">
+    <w:name w:val="heading 1"/>
+    <w:basedOn w:val="Normal"/>
+    <w:next w:val="Normal"/>
+    <w:link w:val="Heading1Char"/>
+    <w:uiPriority w:val="9"/>
+    <w:qFormat/>
+    <w:rsid w:val="00CF0C5E"/>
+    <w:pPr>
+      <w:keepNext/>
+      <w:keepLines/>
+      <w:spacing w:before="240" w:after="0"/>
+      <w:outlineLvl w:val="0"/>
+    </w:pPr>
+    <w:rPr>
+      <w:rFonts w:asciiTheme="majorHAnsi" w:eastAsiaTheme="majorEastAsia" w:hAnsiTheme="majorHAnsi" w:cstheme="majorBidi"/>
+      <w:color w:val="2E74B5" w:themeColor="accent1" w:themeShade="BF"/>
+      <w:sz w:val="32"/>
+      <w:szCs w:val="32"/>
+    </w:rPr>
+  </w:style>
   <w:style w:type="paragraph" w:styleId="Heading3">
     <w:name w:val="heading 3"/>
     <w:basedOn w:val="Normal"/>
@@ -2282,6 +4167,38 @@
       <w:sz w:val="24"/>
       <w:szCs w:val="24"/>
     </w:rPr>
+  </w:style>
+  <w:style w:type="character" w:customStyle="1" w:styleId="Heading1Char">
+    <w:name w:val="Heading 1 Char"/>
+    <w:basedOn w:val="DefaultParagraphFont"/>
+    <w:link w:val="Heading1"/>
+    <w:uiPriority w:val="9"/>
+    <w:rsid w:val="00CF0C5E"/>
+    <w:rPr>
+      <w:rFonts w:asciiTheme="majorHAnsi" w:eastAsiaTheme="majorEastAsia" w:hAnsiTheme="majorHAnsi" w:cstheme="majorBidi"/>
+      <w:color w:val="2E74B5" w:themeColor="accent1" w:themeShade="BF"/>
+      <w:sz w:val="32"/>
+      <w:szCs w:val="32"/>
+    </w:rPr>
+  </w:style>
+  <w:style w:type="table" w:styleId="TableGrid">
+    <w:name w:val="Table Grid"/>
+    <w:basedOn w:val="TableNormal"/>
+    <w:uiPriority w:val="39"/>
+    <w:rsid w:val="00DB4771"/>
+    <w:pPr>
+      <w:spacing w:after="0" w:line="240" w:lineRule="auto"/>
+    </w:pPr>
+    <w:tblPr>
+      <w:tblBorders>
+        <w:top w:val="single" w:sz="4" w:space="0" w:color="auto"/>
+        <w:left w:val="single" w:sz="4" w:space="0" w:color="auto"/>
+        <w:bottom w:val="single" w:sz="4" w:space="0" w:color="auto"/>
+        <w:right w:val="single" w:sz="4" w:space="0" w:color="auto"/>
+        <w:insideH w:val="single" w:sz="4" w:space="0" w:color="auto"/>
+        <w:insideV w:val="single" w:sz="4" w:space="0" w:color="auto"/>
+      </w:tblBorders>
+    </w:tblPr>
   </w:style>
 </w:styles>
 </file>

</xml_diff>

<commit_message>
AWS Notes and Grade Update
</commit_message>
<xml_diff>
--- a/General/AWS Notes.docx
+++ b/General/AWS Notes.docx
@@ -30,6 +30,13 @@
           <w:i/>
         </w:rPr>
         <w:t>AWS Module 1.2</w:t>
+      </w:r>
+      <w:r>
+        <w:rPr>
+          <w:b/>
+          <w:i/>
+        </w:rPr>
+        <w:t>: AWS Overview</w:t>
       </w:r>
       <w:r>
         <w:t xml:space="preserve"> (</w:t>
@@ -853,15 +860,7 @@
     </w:p>
     <w:p>
       <w:r>
-        <w:t xml:space="preserve">15 Regions Globally (No matter where you are in the world, there is a region 1,000 miles of your </w:t>
-      </w:r>
-      <w:proofErr w:type="gramStart"/>
-      <w:r>
-        <w:t>location</w:t>
-      </w:r>
-      <w:proofErr w:type="gramEnd"/>
-      <w:r>
-        <w:t>)</w:t>
+        <w:t>15 Regions Globally (No matter where you are in the world, there is a region 1,000 miles of your location)</w:t>
       </w:r>
     </w:p>
     <w:p>
@@ -1028,6 +1027,57 @@
     </w:p>
     <w:p>
       <w:pPr>
+        <w:pStyle w:val="Heading1"/>
+        <w:shd w:val="clear" w:color="auto" w:fill="FFFFFF"/>
+        <w:spacing w:before="225" w:after="225"/>
+        <w:rPr>
+          <w:rFonts w:asciiTheme="minorHAnsi" w:eastAsiaTheme="minorHAnsi" w:hAnsiTheme="minorHAnsi" w:cstheme="minorBidi"/>
+          <w:color w:val="auto"/>
+          <w:sz w:val="22"/>
+          <w:szCs w:val="22"/>
+        </w:rPr>
+      </w:pPr>
+      <w:r>
+        <w:rPr>
+          <w:rFonts w:asciiTheme="minorHAnsi" w:eastAsiaTheme="minorHAnsi" w:hAnsiTheme="minorHAnsi" w:cstheme="minorBidi"/>
+          <w:color w:val="auto"/>
+          <w:sz w:val="22"/>
+          <w:szCs w:val="22"/>
+        </w:rPr>
+        <w:t>Module 1.3: AWS Compute Services</w:t>
+      </w:r>
+      <w:r>
+        <w:rPr>
+          <w:rFonts w:asciiTheme="minorHAnsi" w:eastAsiaTheme="minorHAnsi" w:hAnsiTheme="minorHAnsi" w:cstheme="minorBidi"/>
+          <w:color w:val="auto"/>
+          <w:sz w:val="22"/>
+          <w:szCs w:val="22"/>
+        </w:rPr>
+        <w:t xml:space="preserve"> (</w:t>
+      </w:r>
+      <w:hyperlink r:id="rId12" w:history="1">
+        <w:r>
+          <w:rPr>
+            <w:rStyle w:val="Hyperlink"/>
+            <w:rFonts w:asciiTheme="minorHAnsi" w:eastAsiaTheme="minorHAnsi" w:hAnsiTheme="minorHAnsi" w:cstheme="minorBidi"/>
+            <w:sz w:val="22"/>
+            <w:szCs w:val="22"/>
+          </w:rPr>
+          <w:t>https://awseducate.instructure.com/courses/80/pages/module-1-dot-3-aws-compute-services?module_item_id=4002</w:t>
+        </w:r>
+      </w:hyperlink>
+      <w:r>
+        <w:rPr>
+          <w:rFonts w:asciiTheme="minorHAnsi" w:eastAsiaTheme="minorHAnsi" w:hAnsiTheme="minorHAnsi" w:cstheme="minorBidi"/>
+          <w:color w:val="auto"/>
+          <w:sz w:val="22"/>
+          <w:szCs w:val="22"/>
+        </w:rPr>
+        <w:t>)</w:t>
+      </w:r>
+    </w:p>
+    <w:p>
+      <w:pPr>
         <w:ind w:left="720" w:hanging="720"/>
       </w:pPr>
       <w:r>
@@ -1039,7 +1089,7 @@
       <w:r>
         <w:t xml:space="preserve"> (</w:t>
       </w:r>
-      <w:hyperlink r:id="rId12" w:history="1">
+      <w:hyperlink r:id="rId13" w:history="1">
         <w:r>
           <w:rPr>
             <w:rStyle w:val="Hyperlink"/>
@@ -1090,6 +1140,7 @@
         </w:numPr>
       </w:pPr>
       <w:r>
+        <w:lastRenderedPageBreak/>
         <w:t>On-Demand Pricing – Pay only for what you use, no commitments or fees</w:t>
       </w:r>
       <w:r>
@@ -1120,7 +1171,6 @@
         </w:numPr>
       </w:pPr>
       <w:r>
-        <w:lastRenderedPageBreak/>
         <w:t xml:space="preserve">Spot Instance </w:t>
       </w:r>
       <w:r>
@@ -1262,7 +1312,7 @@
       <w:r>
         <w:t xml:space="preserve"> (</w:t>
       </w:r>
-      <w:hyperlink r:id="rId13" w:history="1">
+      <w:hyperlink r:id="rId14" w:history="1">
         <w:r>
           <w:rPr>
             <w:rStyle w:val="Hyperlink"/>
@@ -1486,20 +1536,12 @@
         <w:rPr>
           <w:b/>
         </w:rPr>
-        <w:t xml:space="preserve">AWS </w:t>
-      </w:r>
-      <w:proofErr w:type="spellStart"/>
-      <w:r>
-        <w:rPr>
-          <w:b/>
-        </w:rPr>
-        <w:t>Lightsail</w:t>
-      </w:r>
-      <w:proofErr w:type="spellEnd"/>
+        <w:t>AWS Lightsail</w:t>
+      </w:r>
       <w:r>
         <w:t xml:space="preserve"> (</w:t>
       </w:r>
-      <w:hyperlink r:id="rId14" w:history="1">
+      <w:hyperlink r:id="rId15" w:history="1">
         <w:r>
           <w:rPr>
             <w:rStyle w:val="Hyperlink"/>
@@ -1513,12 +1555,12 @@
     </w:p>
     <w:p>
       <w:r>
+        <w:lastRenderedPageBreak/>
         <w:t>Virtual Private Servers (VPS)</w:t>
       </w:r>
     </w:p>
     <w:p>
       <w:r>
-        <w:lastRenderedPageBreak/>
         <w:t>Easy to launch VPS services:</w:t>
       </w:r>
     </w:p>
@@ -1636,20 +1678,8 @@
           <w:sz w:val="22"/>
           <w:szCs w:val="22"/>
         </w:rPr>
-        <w:t xml:space="preserve"> 2016: NEW LAUNCH! Introducing Amazon </w:t>
-      </w:r>
-      <w:proofErr w:type="spellStart"/>
-      <w:r>
-        <w:rPr>
-          <w:rFonts w:asciiTheme="minorHAnsi" w:eastAsiaTheme="minorHAnsi" w:hAnsiTheme="minorHAnsi" w:cstheme="minorBidi"/>
-          <w:b/>
-          <w:color w:val="auto"/>
-          <w:sz w:val="22"/>
-          <w:szCs w:val="22"/>
-        </w:rPr>
-        <w:t>Lightsail</w:t>
-      </w:r>
-      <w:proofErr w:type="spellEnd"/>
+        <w:t xml:space="preserve"> 2016: NEW LAUNCH! Introducing Amazon Lightsail</w:t>
+      </w:r>
       <w:r>
         <w:rPr>
           <w:rFonts w:asciiTheme="minorHAnsi" w:eastAsiaTheme="minorHAnsi" w:hAnsiTheme="minorHAnsi" w:cstheme="minorBidi"/>
@@ -1659,7 +1689,7 @@
         </w:rPr>
         <w:t xml:space="preserve"> (</w:t>
       </w:r>
-      <w:hyperlink r:id="rId15" w:history="1">
+      <w:hyperlink r:id="rId16" w:history="1">
         <w:r>
           <w:rPr>
             <w:rStyle w:val="Hyperlink"/>
@@ -1704,15 +1734,7 @@
     </w:p>
     <w:p>
       <w:r>
-        <w:t xml:space="preserve">Intuitive </w:t>
-      </w:r>
-      <w:proofErr w:type="spellStart"/>
-      <w:r>
-        <w:t>Lightsail</w:t>
-      </w:r>
-      <w:proofErr w:type="spellEnd"/>
-      <w:r>
-        <w:t xml:space="preserve"> console</w:t>
+        <w:t>Intuitive Lightsail console</w:t>
       </w:r>
     </w:p>
     <w:p>
@@ -1768,14 +1790,12 @@
                 <w:b/>
               </w:rPr>
             </w:pPr>
-            <w:proofErr w:type="spellStart"/>
             <w:r>
               <w:rPr>
                 <w:b/>
               </w:rPr>
               <w:t>Lightsail</w:t>
             </w:r>
-            <w:proofErr w:type="spellEnd"/>
           </w:p>
           <w:p>
             <w:pPr>
@@ -1901,24 +1921,16 @@
     <w:p>
       <w:proofErr w:type="spellStart"/>
       <w:r>
+        <w:lastRenderedPageBreak/>
         <w:t>Bitnami</w:t>
       </w:r>
       <w:proofErr w:type="spellEnd"/>
       <w:r>
-        <w:t xml:space="preserve"> – offers popular open source applications in the </w:t>
-      </w:r>
-      <w:proofErr w:type="spellStart"/>
-      <w:r>
-        <w:t>Lightsail</w:t>
-      </w:r>
-      <w:proofErr w:type="spellEnd"/>
-      <w:r>
-        <w:t xml:space="preserve"> experience</w:t>
-      </w:r>
-    </w:p>
-    <w:p>
-      <w:r>
-        <w:lastRenderedPageBreak/>
+        <w:t xml:space="preserve"> – offers popular open source applications in the Lightsail experience</w:t>
+      </w:r>
+    </w:p>
+    <w:p>
+      <w:r>
         <w:t>Key Features:</w:t>
       </w:r>
     </w:p>
@@ -1976,14 +1988,12 @@
           <w:b/>
         </w:rPr>
       </w:pPr>
-      <w:proofErr w:type="spellStart"/>
-      <w:r>
-        <w:rPr>
-          <w:b/>
-        </w:rPr>
-        <w:t>Statis</w:t>
-      </w:r>
-      <w:proofErr w:type="spellEnd"/>
+      <w:r>
+        <w:rPr>
+          <w:b/>
+        </w:rPr>
+        <w:t>Static</w:t>
+      </w:r>
       <w:r>
         <w:rPr>
           <w:b/>
@@ -2100,13 +2110,8 @@
         </w:numPr>
       </w:pPr>
       <w:r>
-        <w:t xml:space="preserve">Enable VPC peering in </w:t>
-      </w:r>
-      <w:proofErr w:type="spellStart"/>
-      <w:r>
-        <w:t>Lightsail</w:t>
-      </w:r>
-      <w:proofErr w:type="spellEnd"/>
+        <w:t>Enable VPC peering in Lightsail</w:t>
+      </w:r>
     </w:p>
     <w:p>
       <w:pPr>
@@ -2134,9 +2139,23 @@
     </w:p>
     <w:p/>
     <w:p>
-      <w:r>
+      <w:pPr>
+        <w:rPr>
+          <w:b/>
+        </w:rPr>
+      </w:pPr>
+      <w:r>
+        <w:rPr>
+          <w:b/>
+        </w:rPr>
         <w:t>13 global regions and 38 availability zones</w:t>
       </w:r>
+      <w:r>
+        <w:rPr>
+          <w:b/>
+        </w:rPr>
+        <w:t>:</w:t>
+      </w:r>
     </w:p>
     <w:p>
       <w:pPr>
@@ -2316,7 +2335,6 @@
         <w:spacing w:after="0" w:line="240" w:lineRule="auto"/>
       </w:pPr>
       <w:r>
-        <w:lastRenderedPageBreak/>
         <w:t>Asia Pacific</w:t>
       </w:r>
     </w:p>
@@ -2414,20 +2432,218 @@
       <w:pPr>
         <w:spacing w:after="0" w:line="240" w:lineRule="auto"/>
       </w:pPr>
+      <w:r>
+        <w:rPr>
+          <w:b/>
+        </w:rPr>
+        <w:t>Amazon Lightsail Document – API</w:t>
+      </w:r>
+      <w:r>
+        <w:t xml:space="preserve"> (</w:t>
+      </w:r>
+      <w:hyperlink r:id="rId17" w:history="1">
+        <w:r>
+          <w:rPr>
+            <w:rStyle w:val="Hyperlink"/>
+          </w:rPr>
+          <w:t>https://docs.aws.amazon.com/lightsail/2016-11-28/api-reference/Welcome.html</w:t>
+        </w:r>
+      </w:hyperlink>
+      <w:r>
+        <w:t>)</w:t>
+      </w:r>
     </w:p>
     <w:p>
       <w:pPr>
         <w:spacing w:after="0" w:line="240" w:lineRule="auto"/>
       </w:pPr>
-      <w:bookmarkStart w:id="0" w:name="Amazon_Elastic_Container_Service_Documen"/>
-      <w:r>
+    </w:p>
+    <w:p>
+      <w:pPr>
+        <w:spacing w:after="0" w:line="240" w:lineRule="auto"/>
+      </w:pPr>
+      <w:r>
+        <w:t>Amazon Lightsail is the easiest way to get started with AWS for developers who just need virtual private servers. Lightsail includes everything you need to launch your project quickly - a virtual machine, SSD-based storage</w:t>
+      </w:r>
+      <w:r>
+        <w:t xml:space="preserve"> (</w:t>
+      </w:r>
+      <w:commentRangeStart w:id="0"/>
+      <w:r>
+        <w:rPr>
+          <w:b/>
+        </w:rPr>
+        <w:t>Solid-state Drive</w:t>
+      </w:r>
+      <w:commentRangeEnd w:id="0"/>
+      <w:r>
+        <w:rPr>
+          <w:rStyle w:val="CommentReference"/>
+          <w:b/>
+        </w:rPr>
+        <w:commentReference w:id="0"/>
+      </w:r>
+      <w:r>
+        <w:t>)</w:t>
+      </w:r>
+      <w:r>
+        <w:t>, data transfer, DNS</w:t>
+      </w:r>
+      <w:r>
+        <w:t xml:space="preserve"> (</w:t>
+      </w:r>
+      <w:commentRangeStart w:id="1"/>
+      <w:r>
+        <w:rPr>
+          <w:b/>
+        </w:rPr>
+        <w:t>Domain Name System</w:t>
+      </w:r>
+      <w:commentRangeEnd w:id="1"/>
+      <w:r>
+        <w:rPr>
+          <w:rStyle w:val="CommentReference"/>
+        </w:rPr>
+        <w:commentReference w:id="1"/>
+      </w:r>
+      <w:r>
+        <w:t>)</w:t>
+      </w:r>
+      <w:r>
+        <w:t xml:space="preserve"> management, and a static IP - for a low, predictable price. You manage those Lightsail servers through the Lightsail console or by using the API or command-line interface (CLI).</w:t>
+      </w:r>
+    </w:p>
+    <w:p>
+      <w:pPr>
+        <w:spacing w:after="0" w:line="240" w:lineRule="auto"/>
+      </w:pPr>
+    </w:p>
+    <w:p>
+      <w:pPr>
+        <w:spacing w:after="0" w:line="240" w:lineRule="auto"/>
+      </w:pPr>
+      <w:r>
+        <w:t>T</w:t>
+      </w:r>
+      <w:r>
+        <w:t>he Lightsail API Reference describes the API</w:t>
+      </w:r>
+      <w:r>
+        <w:t xml:space="preserve"> (</w:t>
+      </w:r>
+      <w:commentRangeStart w:id="2"/>
+      <w:r>
+        <w:rPr>
+          <w:b/>
+        </w:rPr>
+        <w:t>Application Programming Interface</w:t>
+      </w:r>
+      <w:commentRangeEnd w:id="2"/>
+      <w:r>
+        <w:rPr>
+          <w:rStyle w:val="CommentReference"/>
+        </w:rPr>
+        <w:commentReference w:id="2"/>
+      </w:r>
+      <w:r>
+        <w:t>)</w:t>
+      </w:r>
+      <w:r>
+        <w:t xml:space="preserve"> actions, data types, and exceptions for working with Lightsail programmatically. We also provide th</w:t>
+      </w:r>
+      <w:bookmarkStart w:id="3" w:name="_GoBack"/>
+      <w:bookmarkEnd w:id="3"/>
+      <w:r>
+        <w:t>e Lightsail </w:t>
+      </w:r>
+      <w:commentRangeStart w:id="4"/>
+      <w:r>
+        <w:fldChar w:fldCharType="begin"/>
+      </w:r>
+      <w:r>
+        <w:instrText xml:space="preserve"> HYPERLINK "https://aws.amazon.com/tools/" \l "sdk" \t "_blank" </w:instrText>
+      </w:r>
+      <w:r>
+        <w:fldChar w:fldCharType="separate"/>
+      </w:r>
+      <w:r>
+        <w:t>SDK</w:t>
+      </w:r>
+      <w:r>
+        <w:t xml:space="preserve"> </w:t>
+      </w:r>
+      <w:r>
+        <w:rPr>
+          <w:b/>
+        </w:rPr>
+        <w:t>(Softw</w:t>
+      </w:r>
+      <w:r>
+        <w:rPr>
+          <w:b/>
+        </w:rPr>
+        <w:t>a</w:t>
+      </w:r>
+      <w:r>
+        <w:rPr>
+          <w:b/>
+        </w:rPr>
+        <w:t>re Development Kit</w:t>
+      </w:r>
+      <w:r>
+        <w:t>)</w:t>
+      </w:r>
+      <w:r>
+        <w:t xml:space="preserve"> for download</w:t>
+      </w:r>
+      <w:r>
+        <w:fldChar w:fldCharType="end"/>
+      </w:r>
+      <w:commentRangeEnd w:id="4"/>
+      <w:r>
+        <w:rPr>
+          <w:rStyle w:val="CommentReference"/>
+        </w:rPr>
+        <w:commentReference w:id="4"/>
+      </w:r>
+      <w:r>
+        <w:t xml:space="preserve"> </w:t>
+      </w:r>
+      <w:r>
+        <w:t>for Java, Python, Ruby, PHP, .NET (C#), Go, JavaScript (Node.js and browser), and C++. You can use the </w:t>
+      </w:r>
+      <w:r>
+        <w:rPr>
+          <w:i/>
+          <w:iCs/>
+        </w:rPr>
+        <w:t>See Also</w:t>
+      </w:r>
+      <w:r>
+        <w:t> links to navigate directly to a reference topic in one of those languages.</w:t>
+      </w:r>
+    </w:p>
+    <w:p>
+      <w:pPr>
+        <w:spacing w:after="0" w:line="240" w:lineRule="auto"/>
+      </w:pPr>
+    </w:p>
+    <w:p>
+      <w:pPr>
+        <w:spacing w:after="0" w:line="240" w:lineRule="auto"/>
+      </w:pPr>
+      <w:bookmarkStart w:id="5" w:name="Amazon_Elastic_Container_Service_Documen"/>
+      <w:r>
+        <w:rPr>
+          <w:b/>
+        </w:rPr>
         <w:t>Amazon Elastic Container Service Documentation</w:t>
       </w:r>
-      <w:bookmarkEnd w:id="0"/>
+      <w:bookmarkEnd w:id="5"/>
       <w:r>
         <w:t xml:space="preserve"> (</w:t>
       </w:r>
-      <w:hyperlink r:id="rId16" w:history="1">
+      <w:hyperlink r:id="rId20" w:history="1">
         <w:r>
           <w:rPr>
             <w:rStyle w:val="Hyperlink"/>
@@ -2462,22 +2678,7 @@
         <w:spacing w:after="0" w:line="240" w:lineRule="auto"/>
       </w:pPr>
       <w:r>
-        <w:rPr>
-          <w:rFonts w:ascii="Arial" w:hAnsi="Arial" w:cs="Arial"/>
-          <w:color w:val="444444"/>
-          <w:shd w:val="clear" w:color="auto" w:fill="FFFFFF"/>
-        </w:rPr>
-        <w:t>Amazon ECS lets you launch</w:t>
-      </w:r>
-      <w:bookmarkStart w:id="1" w:name="_GoBack"/>
-      <w:bookmarkEnd w:id="1"/>
-      <w:r>
-        <w:rPr>
-          <w:rFonts w:ascii="Arial" w:hAnsi="Arial" w:cs="Arial"/>
-          <w:color w:val="444444"/>
-          <w:shd w:val="clear" w:color="auto" w:fill="FFFFFF"/>
-        </w:rPr>
-        <w:t xml:space="preserve"> and stop container-based applications with simple API calls, allows you to get the state of your cluster from a centralized service, and gives you access to many familiar Amazon EC2 features.</w:t>
+        <w:t>Amazon ECS lets you launch and stop container-based applications with simple API calls, allows you to get the state of your cluster from a centralized service, and gives you access to many familiar Amazon EC2 features.</w:t>
       </w:r>
     </w:p>
     <w:sectPr>
@@ -2488,6 +2689,259 @@
     </w:sectPr>
   </w:body>
 </w:document>
+</file>
+
+<file path=word/comments.xml><?xml version="1.0" encoding="utf-8"?>
+<w:comments xmlns:wpc="http://schemas.microsoft.com/office/word/2010/wordprocessingCanvas" xmlns:mc="http://schemas.openxmlformats.org/markup-compatibility/2006" xmlns:o="urn:schemas-microsoft-com:office:office" xmlns:r="http://schemas.openxmlformats.org/officeDocument/2006/relationships" xmlns:m="http://schemas.openxmlformats.org/officeDocument/2006/math" xmlns:v="urn:schemas-microsoft-com:vml" xmlns:wp14="http://schemas.microsoft.com/office/word/2010/wordprocessingDrawing" xmlns:wp="http://schemas.openxmlformats.org/drawingml/2006/wordprocessingDrawing" xmlns:w10="urn:schemas-microsoft-com:office:word" xmlns:w="http://schemas.openxmlformats.org/wordprocessingml/2006/main" xmlns:w14="http://schemas.microsoft.com/office/word/2010/wordml" xmlns:w15="http://schemas.microsoft.com/office/word/2012/wordml" xmlns:wpg="http://schemas.microsoft.com/office/word/2010/wordprocessingGroup" xmlns:wpi="http://schemas.microsoft.com/office/word/2010/wordprocessingInk" xmlns:wne="http://schemas.microsoft.com/office/word/2006/wordml" xmlns:wps="http://schemas.microsoft.com/office/word/2010/wordprocessingShape" mc:Ignorable="w14 w15 wp14">
+  <w:comment w:id="0" w:author="TSN Student" w:date="2018-07-11T09:29:00Z" w:initials="TS">
+    <w:p>
+      <w:pPr>
+        <w:pStyle w:val="CommentText"/>
+      </w:pPr>
+      <w:r>
+        <w:rPr>
+          <w:rStyle w:val="CommentReference"/>
+        </w:rPr>
+        <w:annotationRef/>
+      </w:r>
+      <w:r>
+        <w:rPr>
+          <w:rFonts w:ascii="Arial" w:hAnsi="Arial" w:cs="Arial"/>
+          <w:color w:val="222222"/>
+          <w:shd w:val="clear" w:color="auto" w:fill="FFFFFF"/>
+        </w:rPr>
+        <w:t xml:space="preserve">A solid-state drive is a solid-state storage device that uses integrated circuit assemblies as memory to store data persistently. It is also sometimes called solid-state disk, for historical </w:t>
+      </w:r>
+      <w:proofErr w:type="spellStart"/>
+      <w:r>
+        <w:rPr>
+          <w:rFonts w:ascii="Arial" w:hAnsi="Arial" w:cs="Arial"/>
+          <w:color w:val="222222"/>
+          <w:shd w:val="clear" w:color="auto" w:fill="FFFFFF"/>
+        </w:rPr>
+        <w:t>reasons.</w:t>
+      </w:r>
+      <w:hyperlink r:id="rId1" w:history="1">
+        <w:r>
+          <w:rPr>
+            <w:rStyle w:val="Hyperlink"/>
+            <w:rFonts w:ascii="Arial" w:hAnsi="Arial" w:cs="Arial"/>
+            <w:color w:val="1A0DAB"/>
+            <w:u w:val="none"/>
+            <w:shd w:val="clear" w:color="auto" w:fill="FFFFFF"/>
+          </w:rPr>
+          <w:t>Wikipedia</w:t>
+        </w:r>
+        <w:proofErr w:type="spellEnd"/>
+      </w:hyperlink>
+    </w:p>
+  </w:comment>
+  <w:comment w:id="1" w:author="TSN Student" w:date="2018-07-11T09:30:00Z" w:initials="TS">
+    <w:p>
+      <w:pPr>
+        <w:pStyle w:val="CommentText"/>
+      </w:pPr>
+      <w:r>
+        <w:rPr>
+          <w:rStyle w:val="CommentReference"/>
+        </w:rPr>
+        <w:annotationRef/>
+      </w:r>
+      <w:r>
+        <w:rPr>
+          <w:rFonts w:ascii="Arial" w:hAnsi="Arial" w:cs="Arial"/>
+          <w:color w:val="222222"/>
+          <w:shd w:val="clear" w:color="auto" w:fill="FFFFFF"/>
+        </w:rPr>
+        <w:t>The Domain Name System is a hierarchical decentralized naming system for computers, services, or other resources connected to the Internet or a private network. </w:t>
+      </w:r>
+      <w:hyperlink r:id="rId2" w:history="1">
+        <w:r>
+          <w:rPr>
+            <w:rStyle w:val="Hyperlink"/>
+            <w:rFonts w:ascii="Arial" w:hAnsi="Arial" w:cs="Arial"/>
+            <w:color w:val="1A0DAB"/>
+            <w:u w:val="none"/>
+            <w:shd w:val="clear" w:color="auto" w:fill="FFFFFF"/>
+          </w:rPr>
+          <w:t>Wikipedia</w:t>
+        </w:r>
+      </w:hyperlink>
+    </w:p>
+  </w:comment>
+  <w:comment w:id="2" w:author="TSN Student" w:date="2018-07-11T09:31:00Z" w:initials="TS">
+    <w:p>
+      <w:pPr>
+        <w:pStyle w:val="CommentText"/>
+      </w:pPr>
+      <w:r>
+        <w:rPr>
+          <w:rStyle w:val="CommentReference"/>
+        </w:rPr>
+        <w:annotationRef/>
+      </w:r>
+      <w:r>
+        <w:rPr>
+          <w:rFonts w:ascii="Arial" w:hAnsi="Arial" w:cs="Arial"/>
+          <w:color w:val="222222"/>
+          <w:shd w:val="clear" w:color="auto" w:fill="FFFFFF"/>
+        </w:rPr>
+        <w:t>In computer programming, an application programming interface is a set of subroutine definitions, protocols, and tools for building software. In general terms, it is a set of clearly defined methods of communication between various components. </w:t>
+      </w:r>
+      <w:hyperlink r:id="rId3" w:history="1">
+        <w:r>
+          <w:rPr>
+            <w:rStyle w:val="Hyperlink"/>
+            <w:rFonts w:ascii="Arial" w:hAnsi="Arial" w:cs="Arial"/>
+            <w:color w:val="1A0DAB"/>
+            <w:u w:val="none"/>
+            <w:shd w:val="clear" w:color="auto" w:fill="FFFFFF"/>
+          </w:rPr>
+          <w:t>Wikipedia</w:t>
+        </w:r>
+      </w:hyperlink>
+    </w:p>
+  </w:comment>
+  <w:comment w:id="4" w:author="TSN Student" w:date="2018-07-11T09:33:00Z" w:initials="TS">
+    <w:p>
+      <w:pPr>
+        <w:shd w:val="clear" w:color="auto" w:fill="FFFFFF"/>
+        <w:rPr>
+          <w:rFonts w:ascii="Arial" w:hAnsi="Arial" w:cs="Arial"/>
+          <w:b/>
+          <w:bCs/>
+          <w:color w:val="222222"/>
+        </w:rPr>
+      </w:pPr>
+      <w:r>
+        <w:rPr>
+          <w:rStyle w:val="CommentReference"/>
+        </w:rPr>
+        <w:annotationRef/>
+      </w:r>
+      <w:r>
+        <w:rPr>
+          <w:rStyle w:val="ilfuvd"/>
+          <w:rFonts w:ascii="Arial" w:hAnsi="Arial" w:cs="Arial"/>
+          <w:color w:val="222222"/>
+        </w:rPr>
+        <w:t>A software development kit (</w:t>
+      </w:r>
+      <w:r>
+        <w:rPr>
+          <w:rStyle w:val="ilfuvd"/>
+          <w:rFonts w:ascii="Arial" w:hAnsi="Arial" w:cs="Arial"/>
+          <w:b/>
+          <w:bCs/>
+          <w:color w:val="222222"/>
+        </w:rPr>
+        <w:t>SDK</w:t>
+      </w:r>
+      <w:r>
+        <w:rPr>
+          <w:rStyle w:val="ilfuvd"/>
+          <w:rFonts w:ascii="Arial" w:hAnsi="Arial" w:cs="Arial"/>
+          <w:color w:val="222222"/>
+        </w:rPr>
+        <w:t xml:space="preserve"> or </w:t>
+      </w:r>
+      <w:proofErr w:type="spellStart"/>
+      <w:r>
+        <w:rPr>
+          <w:rStyle w:val="ilfuvd"/>
+          <w:rFonts w:ascii="Arial" w:hAnsi="Arial" w:cs="Arial"/>
+          <w:color w:val="222222"/>
+        </w:rPr>
+        <w:t>devkit</w:t>
+      </w:r>
+      <w:proofErr w:type="spellEnd"/>
+      <w:r>
+        <w:rPr>
+          <w:rStyle w:val="ilfuvd"/>
+          <w:rFonts w:ascii="Arial" w:hAnsi="Arial" w:cs="Arial"/>
+          <w:color w:val="222222"/>
+        </w:rPr>
+        <w:t>) is typically a set of software development tools that allows the creation of applications for a certain software package, software framework, hardware platform, computer system, video game console, operating system, or similar development platform.</w:t>
+      </w:r>
+      <w:r>
+        <w:rPr>
+          <w:rStyle w:val="ilfuvd"/>
+          <w:rFonts w:ascii="Arial" w:hAnsi="Arial" w:cs="Arial"/>
+          <w:color w:val="222222"/>
+        </w:rPr>
+        <w:t xml:space="preserve"> </w:t>
+      </w:r>
+      <w:hyperlink r:id="rId4" w:history="1">
+        <w:r>
+          <w:rPr>
+            <w:rStyle w:val="Hyperlink"/>
+            <w:rFonts w:ascii="Arial" w:hAnsi="Arial" w:cs="Arial"/>
+            <w:b/>
+            <w:bCs/>
+            <w:color w:val="660099"/>
+          </w:rPr>
+          <w:t>Wikipedia</w:t>
+        </w:r>
+      </w:hyperlink>
+    </w:p>
+    <w:p>
+      <w:pPr>
+        <w:shd w:val="clear" w:color="auto" w:fill="FFFFFF"/>
+        <w:rPr>
+          <w:rFonts w:ascii="Arial" w:hAnsi="Arial" w:cs="Arial"/>
+          <w:b/>
+          <w:bCs/>
+          <w:color w:val="222222"/>
+        </w:rPr>
+      </w:pPr>
+    </w:p>
+    <w:p>
+      <w:pPr>
+        <w:shd w:val="clear" w:color="auto" w:fill="FFFFFF"/>
+        <w:rPr>
+          <w:rFonts w:ascii="Arial" w:hAnsi="Arial" w:cs="Arial"/>
+          <w:color w:val="222222"/>
+        </w:rPr>
+      </w:pPr>
+      <w:r>
+        <w:rPr>
+          <w:rFonts w:ascii="Arial" w:hAnsi="Arial" w:cs="Arial"/>
+          <w:b/>
+          <w:color w:val="222222"/>
+        </w:rPr>
+        <w:t>Link:</w:t>
+      </w:r>
+      <w:r>
+        <w:rPr>
+          <w:rFonts w:ascii="Arial" w:hAnsi="Arial" w:cs="Arial"/>
+          <w:color w:val="222222"/>
+        </w:rPr>
+        <w:t xml:space="preserve"> </w:t>
+      </w:r>
+      <w:r>
+        <w:rPr>
+          <w:rFonts w:ascii="Arial" w:hAnsi="Arial" w:cs="Arial"/>
+          <w:color w:val="222222"/>
+        </w:rPr>
+        <w:t>https://aws.amazon.com/tools/#sdk</w:t>
+      </w:r>
+    </w:p>
+    <w:p>
+      <w:pPr>
+        <w:pStyle w:val="CommentText"/>
+      </w:pPr>
+    </w:p>
+  </w:comment>
+</w:comments>
+</file>
+
+<file path=word/commentsExtended.xml><?xml version="1.0" encoding="utf-8"?>
+<w15:commentsEx xmlns:wpc="http://schemas.microsoft.com/office/word/2010/wordprocessingCanvas" xmlns:mc="http://schemas.openxmlformats.org/markup-compatibility/2006" xmlns:o="urn:schemas-microsoft-com:office:office" xmlns:r="http://schemas.openxmlformats.org/officeDocument/2006/relationships" xmlns:m="http://schemas.openxmlformats.org/officeDocument/2006/math" xmlns:v="urn:schemas-microsoft-com:vml" xmlns:wp14="http://schemas.microsoft.com/office/word/2010/wordprocessingDrawing" xmlns:wp="http://schemas.openxmlformats.org/drawingml/2006/wordprocessingDrawing" xmlns:w10="urn:schemas-microsoft-com:office:word" xmlns:w="http://schemas.openxmlformats.org/wordprocessingml/2006/main" xmlns:w14="http://schemas.microsoft.com/office/word/2010/wordml" xmlns:w15="http://schemas.microsoft.com/office/word/2012/wordml" xmlns:wpg="http://schemas.microsoft.com/office/word/2010/wordprocessingGroup" xmlns:wpi="http://schemas.microsoft.com/office/word/2010/wordprocessingInk" xmlns:wne="http://schemas.microsoft.com/office/word/2006/wordml" xmlns:wps="http://schemas.microsoft.com/office/word/2010/wordprocessingShape" mc:Ignorable="w14 w15 wp14">
+  <w15:commentEx w15:paraId="32911784" w15:done="0"/>
+  <w15:commentEx w15:paraId="033FF3F4" w15:done="0"/>
+  <w15:commentEx w15:paraId="477E98AE" w15:done="0"/>
+  <w15:commentEx w15:paraId="1986366A" w15:done="0"/>
+</w15:commentsEx>
 </file>
 
 <file path=word/numbering.xml><?xml version="1.0" encoding="utf-8"?>
@@ -3653,6 +4107,14 @@
     <w:abstractNumId w:val="9"/>
   </w:num>
 </w:numbering>
+</file>
+
+<file path=word/people.xml><?xml version="1.0" encoding="utf-8"?>
+<w15:people xmlns:wpc="http://schemas.microsoft.com/office/word/2010/wordprocessingCanvas" xmlns:mc="http://schemas.openxmlformats.org/markup-compatibility/2006" xmlns:o="urn:schemas-microsoft-com:office:office" xmlns:r="http://schemas.openxmlformats.org/officeDocument/2006/relationships" xmlns:m="http://schemas.openxmlformats.org/officeDocument/2006/math" xmlns:v="urn:schemas-microsoft-com:vml" xmlns:wp14="http://schemas.microsoft.com/office/word/2010/wordprocessingDrawing" xmlns:wp="http://schemas.openxmlformats.org/drawingml/2006/wordprocessingDrawing" xmlns:w10="urn:schemas-microsoft-com:office:word" xmlns:w="http://schemas.openxmlformats.org/wordprocessingml/2006/main" xmlns:w14="http://schemas.microsoft.com/office/word/2010/wordml" xmlns:w15="http://schemas.microsoft.com/office/word/2012/wordml" xmlns:wpg="http://schemas.microsoft.com/office/word/2010/wordprocessingGroup" xmlns:wpi="http://schemas.microsoft.com/office/word/2010/wordprocessingInk" xmlns:wne="http://schemas.microsoft.com/office/word/2006/wordml" xmlns:wps="http://schemas.microsoft.com/office/word/2010/wordprocessingShape" mc:Ignorable="w14 w15 wp14">
+  <w15:person w15:author="TSN Student">
+    <w15:presenceInfo w15:providerId="AD" w15:userId="S-1-5-21-2025429265-813497703-1708537768-3366"/>
+  </w15:person>
+</w15:people>
 </file>
 
 <file path=word/styles.xml><?xml version="1.0" encoding="utf-8"?>
@@ -4200,6 +4662,120 @@
       </w:tblBorders>
     </w:tblPr>
   </w:style>
+  <w:style w:type="character" w:styleId="Emphasis">
+    <w:name w:val="Emphasis"/>
+    <w:basedOn w:val="DefaultParagraphFont"/>
+    <w:uiPriority w:val="20"/>
+    <w:qFormat/>
+    <w:rsid w:val="00890102"/>
+    <w:rPr>
+      <w:i/>
+      <w:iCs/>
+    </w:rPr>
+  </w:style>
+  <w:style w:type="character" w:styleId="CommentReference">
+    <w:name w:val="annotation reference"/>
+    <w:basedOn w:val="DefaultParagraphFont"/>
+    <w:uiPriority w:val="99"/>
+    <w:semiHidden/>
+    <w:unhideWhenUsed/>
+    <w:rsid w:val="00D96DCF"/>
+    <w:rPr>
+      <w:sz w:val="16"/>
+      <w:szCs w:val="16"/>
+    </w:rPr>
+  </w:style>
+  <w:style w:type="paragraph" w:styleId="CommentText">
+    <w:name w:val="annotation text"/>
+    <w:basedOn w:val="Normal"/>
+    <w:link w:val="CommentTextChar"/>
+    <w:uiPriority w:val="99"/>
+    <w:semiHidden/>
+    <w:unhideWhenUsed/>
+    <w:rsid w:val="00D96DCF"/>
+    <w:pPr>
+      <w:spacing w:line="240" w:lineRule="auto"/>
+    </w:pPr>
+    <w:rPr>
+      <w:sz w:val="20"/>
+      <w:szCs w:val="20"/>
+    </w:rPr>
+  </w:style>
+  <w:style w:type="character" w:customStyle="1" w:styleId="CommentTextChar">
+    <w:name w:val="Comment Text Char"/>
+    <w:basedOn w:val="DefaultParagraphFont"/>
+    <w:link w:val="CommentText"/>
+    <w:uiPriority w:val="99"/>
+    <w:semiHidden/>
+    <w:rsid w:val="00D96DCF"/>
+    <w:rPr>
+      <w:sz w:val="20"/>
+      <w:szCs w:val="20"/>
+    </w:rPr>
+  </w:style>
+  <w:style w:type="paragraph" w:styleId="CommentSubject">
+    <w:name w:val="annotation subject"/>
+    <w:basedOn w:val="CommentText"/>
+    <w:next w:val="CommentText"/>
+    <w:link w:val="CommentSubjectChar"/>
+    <w:uiPriority w:val="99"/>
+    <w:semiHidden/>
+    <w:unhideWhenUsed/>
+    <w:rsid w:val="00D96DCF"/>
+    <w:rPr>
+      <w:b/>
+      <w:bCs/>
+    </w:rPr>
+  </w:style>
+  <w:style w:type="character" w:customStyle="1" w:styleId="CommentSubjectChar">
+    <w:name w:val="Comment Subject Char"/>
+    <w:basedOn w:val="CommentTextChar"/>
+    <w:link w:val="CommentSubject"/>
+    <w:uiPriority w:val="99"/>
+    <w:semiHidden/>
+    <w:rsid w:val="00D96DCF"/>
+    <w:rPr>
+      <w:b/>
+      <w:bCs/>
+      <w:sz w:val="20"/>
+      <w:szCs w:val="20"/>
+    </w:rPr>
+  </w:style>
+  <w:style w:type="paragraph" w:styleId="BalloonText">
+    <w:name w:val="Balloon Text"/>
+    <w:basedOn w:val="Normal"/>
+    <w:link w:val="BalloonTextChar"/>
+    <w:uiPriority w:val="99"/>
+    <w:semiHidden/>
+    <w:unhideWhenUsed/>
+    <w:rsid w:val="00D96DCF"/>
+    <w:pPr>
+      <w:spacing w:after="0" w:line="240" w:lineRule="auto"/>
+    </w:pPr>
+    <w:rPr>
+      <w:rFonts w:ascii="Segoe UI" w:hAnsi="Segoe UI" w:cs="Segoe UI"/>
+      <w:sz w:val="18"/>
+      <w:szCs w:val="18"/>
+    </w:rPr>
+  </w:style>
+  <w:style w:type="character" w:customStyle="1" w:styleId="BalloonTextChar">
+    <w:name w:val="Balloon Text Char"/>
+    <w:basedOn w:val="DefaultParagraphFont"/>
+    <w:link w:val="BalloonText"/>
+    <w:uiPriority w:val="99"/>
+    <w:semiHidden/>
+    <w:rsid w:val="00D96DCF"/>
+    <w:rPr>
+      <w:rFonts w:ascii="Segoe UI" w:hAnsi="Segoe UI" w:cs="Segoe UI"/>
+      <w:sz w:val="18"/>
+      <w:szCs w:val="18"/>
+    </w:rPr>
+  </w:style>
+  <w:style w:type="character" w:customStyle="1" w:styleId="ilfuvd">
+    <w:name w:val="ilfuvd"/>
+    <w:basedOn w:val="DefaultParagraphFont"/>
+    <w:rsid w:val="00042E50"/>
+  </w:style>
 </w:styles>
 </file>
 

</xml_diff>